<commit_message>
Added jorn's spul to documentatie
</commit_message>
<xml_diff>
--- a/documentatie/Portfolio.docx
+++ b/documentatie/Portfolio.docx
@@ -49,6 +49,7 @@
                 <w:dataBinding w:prefixMappings="xmlns:ns0='http://schemas.openxmlformats.org/officeDocument/2006/extended-properties'" w:xpath="/ns0:Properties[1]/ns0:Company[1]" w:storeItemID="{6668398D-A668-4E3E-A5EB-62B293D839F1}"/>
                 <w:text/>
               </w:sdtPr>
+              <w:sdtEndPr/>
               <w:sdtContent>
                 <w:tc>
                   <w:tcPr>
@@ -92,6 +93,7 @@
                 <w:dataBinding w:prefixMappings="xmlns:ns0='http://schemas.openxmlformats.org/package/2006/metadata/core-properties' xmlns:ns1='http://purl.org/dc/elements/1.1/'" w:xpath="/ns0:coreProperties[1]/ns1:title[1]" w:storeItemID="{6C3C8BC8-F283-45AE-878A-BAB7291924A1}"/>
                 <w:text/>
               </w:sdtPr>
+              <w:sdtEndPr/>
               <w:sdtContent>
                 <w:tc>
                   <w:tcPr>
@@ -142,6 +144,7 @@
                 <w:dataBinding w:prefixMappings="xmlns:ns0='http://schemas.openxmlformats.org/package/2006/metadata/core-properties' xmlns:ns1='http://purl.org/dc/elements/1.1/'" w:xpath="/ns0:coreProperties[1]/ns1:subject[1]" w:storeItemID="{6C3C8BC8-F283-45AE-878A-BAB7291924A1}"/>
                 <w:text/>
               </w:sdtPr>
+              <w:sdtEndPr/>
               <w:sdtContent>
                 <w:tc>
                   <w:tcPr>
@@ -209,6 +212,7 @@
                 <w:dataBinding w:prefixMappings="xmlns:ns0='http://schemas.openxmlformats.org/package/2006/metadata/core-properties' xmlns:ns1='http://purl.org/dc/elements/1.1/'" w:xpath="/ns0:coreProperties[1]/ns1:creator[1]" w:storeItemID="{6C3C8BC8-F283-45AE-878A-BAB7291924A1}"/>
                 <w:text/>
               </w:sdtPr>
+              <w:sdtEndPr/>
               <w:sdtContent>
                 <w:tc>
                   <w:tcPr>
@@ -260,6 +264,7 @@
                   <w:calendar w:val="gregorian"/>
                 </w:date>
               </w:sdtPr>
+              <w:sdtEndPr/>
               <w:sdtContent>
                 <w:tc>
                   <w:tcPr>
@@ -307,6 +312,7 @@
                 <w:dataBinding w:prefixMappings="xmlns:ns0='http://schemas.microsoft.com/office/2006/coverPageProps'" w:xpath="/ns0:CoverPageProperties[1]/ns0:Abstract[1]" w:storeItemID="{55AF091B-3C7A-41E3-B477-F2FDAA23CFDA}"/>
                 <w:text/>
               </w:sdtPr>
+              <w:sdtEndPr/>
               <w:sdtContent>
                 <w:tc>
                   <w:tcPr>
@@ -317,7 +323,19 @@
                       <w:pStyle w:val="Geenafstand"/>
                     </w:pPr>
                     <w:r>
-                      <w:t xml:space="preserve"> Versie: 0.1 gemaakt op: 5-6-2014 </w:t>
+                      <w:t xml:space="preserve"> Versie: 0.</w:t>
+                    </w:r>
+                    <w:r>
+                      <w:t>2</w:t>
+                    </w:r>
+                    <w:r>
+                      <w:t xml:space="preserve"> gemaakt op: </w:t>
+                    </w:r>
+                    <w:r>
+                      <w:t>6</w:t>
+                    </w:r>
+                    <w:r>
+                      <w:t xml:space="preserve">-6-2014 </w:t>
                     </w:r>
                   </w:p>
                 </w:tc>
@@ -329,11 +347,12 @@
           <w:r>
             <w:rPr>
               <w:noProof/>
+              <w:lang w:val="en-US" w:eastAsia="en-US"/>
             </w:rPr>
             <mc:AlternateContent>
               <mc:Choice Requires="wps">
                 <w:drawing>
-                  <wp:anchor distT="0" distB="0" distL="114300" distR="114300" simplePos="0" relativeHeight="251660288" behindDoc="0" locked="0" layoutInCell="1" allowOverlap="1" wp14:anchorId="0BBF8D50" wp14:editId="4E9CEE55">
+                  <wp:anchor distT="0" distB="0" distL="114300" distR="114300" simplePos="0" relativeHeight="251660288" behindDoc="0" locked="0" layoutInCell="1" allowOverlap="1" wp14:anchorId="6E9AE5AC" wp14:editId="4769E46E">
                     <wp:simplePos x="0" y="0"/>
                     <wp:positionH relativeFrom="column">
                       <wp:align>center</wp:align>
@@ -482,11 +501,12 @@
           <w:r>
             <w:rPr>
               <w:noProof/>
+              <w:lang w:val="en-US" w:eastAsia="en-US"/>
             </w:rPr>
             <mc:AlternateContent>
               <mc:Choice Requires="wps">
                 <w:drawing>
-                  <wp:anchor distT="0" distB="0" distL="114300" distR="114300" simplePos="0" relativeHeight="251659264" behindDoc="0" locked="0" layoutInCell="1" allowOverlap="1" wp14:anchorId="75701C86" wp14:editId="6903453A">
+                  <wp:anchor distT="0" distB="0" distL="114300" distR="114300" simplePos="0" relativeHeight="251659264" behindDoc="0" locked="0" layoutInCell="1" allowOverlap="1" wp14:anchorId="446D2DFF" wp14:editId="2B8A67E7">
                     <wp:simplePos x="0" y="0"/>
                     <wp:positionH relativeFrom="column">
                       <wp:posOffset>-217170</wp:posOffset>
@@ -11673,18 +11693,7 @@
         <w:t>coördinaten</w:t>
       </w:r>
       <w:r>
-        <w:t xml:space="preserve">, maar omdat de kaarten veel van elkaar verschilden lukte het niet goed om de vlaggetjes op de goede plek te krijgen en hebben we gekozen voor een statische oplossing. </w:t>
-      </w:r>
-      <w:commentRangeStart w:id="33"/>
-      <w:r>
-        <w:t>Ook de koppeling tussen events en sponsors heb ik gemaakt en ik heb er voor gezorgd dat je ook de sponsors van een bepaald event kon zien.</w:t>
-      </w:r>
-      <w:commentRangeEnd w:id="33"/>
-      <w:r>
-        <w:commentReference w:id="33"/>
-      </w:r>
-      <w:r>
-        <w:t xml:space="preserve"> Verder heb ik ook nog wat kleine dingen gedaan zoals de routing van de website.</w:t>
+        <w:t>, maar omdat de kaarten veel van elkaar verschilden lukte het niet goed om de vlaggetjes op de goede plek te krijgen en hebben we gekozen voor een statische oplossing. Verder heb ik ook nog wat kleine dingen gedaan zoals de routing van de website.</w:t>
       </w:r>
     </w:p>
     <w:p>
@@ -11696,13 +11705,13 @@
       <w:pPr>
         <w:pStyle w:val="Kop3"/>
       </w:pPr>
-      <w:bookmarkStart w:id="34" w:name="h.h8b2eqhnihus" w:colFirst="0" w:colLast="0"/>
-      <w:bookmarkStart w:id="35" w:name="_Toc389810056"/>
+      <w:bookmarkStart w:id="33" w:name="h.h8b2eqhnihus" w:colFirst="0" w:colLast="0"/>
+      <w:bookmarkStart w:id="34" w:name="_Toc389810056"/>
+      <w:bookmarkEnd w:id="33"/>
+      <w:r>
+        <w:t>Ron Jonkers</w:t>
+      </w:r>
       <w:bookmarkEnd w:id="34"/>
-      <w:r>
-        <w:t>Ron Jonkers</w:t>
-      </w:r>
-      <w:bookmarkEnd w:id="35"/>
     </w:p>
     <w:p>
       <w:r>
@@ -11816,11 +11825,7 @@
         <w:br/>
       </w:r>
       <w:r>
-        <w:t xml:space="preserve">Met dit onderdeel ben ik misschien wel het meest tevreden van alles. Ik heb dit systeem in mijn eentje ontwikkeld en daarnaast ook de styling voor eigen rekening genomen. Met dit systeem kunnen albums toegevoegd worden, waar vervolgens weer foto’s aan toegevoegd </w:t>
-      </w:r>
-      <w:r>
-        <w:lastRenderedPageBreak/>
-        <w:t>kunnen worden. Niet allen werkt het systeem erg mooi, ik ben ook heel tevreden met hoe mijn</w:t>
+        <w:t>Met dit onderdeel ben ik misschien wel het meest tevreden van alles. Ik heb dit systeem in mijn eentje ontwikkeld en daarnaast ook de styling voor eigen rekening genomen. Met dit systeem kunnen albums toegevoegd worden, waar vervolgens weer foto’s aan toegevoegd kunnen worden. Niet allen werkt het systeem erg mooi, ik ben ook heel tevreden met hoe mijn</w:t>
       </w:r>
       <w:r>
         <w:t xml:space="preserve"> code hiervoor in elkaar zit.</w:t>
@@ -11839,6 +11844,7 @@
         <w:rPr>
           <w:u w:val="single"/>
         </w:rPr>
+        <w:lastRenderedPageBreak/>
         <w:t>De zoekfunctionaliteit</w:t>
       </w:r>
       <w:r>
@@ -11889,13 +11895,13 @@
       <w:pPr>
         <w:pStyle w:val="Kop3"/>
       </w:pPr>
-      <w:bookmarkStart w:id="36" w:name="h.uq5nq1vn6svk" w:colFirst="0" w:colLast="0"/>
-      <w:bookmarkStart w:id="37" w:name="_Toc389810057"/>
+      <w:bookmarkStart w:id="35" w:name="h.uq5nq1vn6svk" w:colFirst="0" w:colLast="0"/>
+      <w:bookmarkStart w:id="36" w:name="_Toc389810057"/>
+      <w:bookmarkEnd w:id="35"/>
+      <w:r>
+        <w:t>Bas van Koesveld</w:t>
+      </w:r>
       <w:bookmarkEnd w:id="36"/>
-      <w:r>
-        <w:t>Bas van Koesveld</w:t>
-      </w:r>
-      <w:bookmarkEnd w:id="37"/>
     </w:p>
     <w:p>
       <w:r>
@@ -11918,68 +11924,820 @@
         <w:pStyle w:val="Kop1"/>
         <w:contextualSpacing w:val="0"/>
       </w:pPr>
-      <w:bookmarkStart w:id="38" w:name="h.m8jt83xsw8gk" w:colFirst="0" w:colLast="0"/>
-      <w:bookmarkStart w:id="39" w:name="_Toc389810058"/>
+      <w:bookmarkStart w:id="37" w:name="h.m8jt83xsw8gk" w:colFirst="0" w:colLast="0"/>
+      <w:bookmarkStart w:id="38" w:name="_Toc389810058"/>
+      <w:bookmarkEnd w:id="37"/>
+      <w:commentRangeStart w:id="39"/>
+      <w:r>
+        <w:t>Professionele Ontwikkeling</w:t>
+      </w:r>
+      <w:commentRangeEnd w:id="39"/>
+      <w:r>
+        <w:commentReference w:id="39"/>
+      </w:r>
       <w:bookmarkEnd w:id="38"/>
-      <w:commentRangeStart w:id="40"/>
-      <w:r>
-        <w:t>Professionele Ontwikkeling</w:t>
-      </w:r>
-      <w:commentRangeEnd w:id="40"/>
-      <w:r>
-        <w:commentReference w:id="40"/>
-      </w:r>
-      <w:bookmarkEnd w:id="39"/>
     </w:p>
     <w:p>
       <w:pPr>
         <w:pStyle w:val="Kop3"/>
       </w:pPr>
-      <w:bookmarkStart w:id="41" w:name="h.vp7rkrvwv43u" w:colFirst="0" w:colLast="0"/>
-      <w:bookmarkStart w:id="42" w:name="_Toc389810059"/>
+      <w:bookmarkStart w:id="40" w:name="h.vp7rkrvwv43u" w:colFirst="0" w:colLast="0"/>
+      <w:bookmarkStart w:id="41" w:name="_Toc389810059"/>
+      <w:bookmarkEnd w:id="40"/>
+      <w:r>
+        <w:t>Jorn Harkema</w:t>
+      </w:r>
       <w:bookmarkEnd w:id="41"/>
-      <w:r>
-        <w:t>Jorn Harkema</w:t>
-      </w:r>
+    </w:p>
+    <w:p>
+      <w:pPr>
+        <w:spacing w:after="0" w:line="240" w:lineRule="auto"/>
+        <w:rPr>
+          <w:rFonts w:eastAsia="Times New Roman" w:cs="Times New Roman"/>
+          <w:lang w:eastAsia="en-US"/>
+        </w:rPr>
+      </w:pPr>
+      <w:r>
+        <w:rPr>
+          <w:rFonts w:eastAsia="Times New Roman" w:cs="Arial"/>
+          <w:b/>
+          <w:bCs/>
+          <w:color w:val="000000"/>
+          <w:lang w:eastAsia="en-US"/>
+        </w:rPr>
+        <w:t>Wees proactief</w:t>
+      </w:r>
+    </w:p>
+    <w:p>
+      <w:pPr>
+        <w:spacing w:after="0" w:line="240" w:lineRule="auto"/>
+        <w:rPr>
+          <w:rFonts w:eastAsia="Times New Roman" w:cs="Times New Roman"/>
+          <w:lang w:eastAsia="en-US"/>
+        </w:rPr>
+      </w:pPr>
+      <w:r>
+        <w:rPr>
+          <w:rFonts w:eastAsia="Times New Roman" w:cs="Arial"/>
+          <w:color w:val="000000"/>
+          <w:lang w:eastAsia="en-US"/>
+        </w:rPr>
+        <w:t xml:space="preserve">Ik ben tevreden met de manier hoe ik de </w:t>
+      </w:r>
+      <w:proofErr w:type="spellStart"/>
+      <w:r>
+        <w:rPr>
+          <w:rFonts w:eastAsia="Times New Roman" w:cs="Arial"/>
+          <w:color w:val="000000"/>
+          <w:lang w:eastAsia="en-US"/>
+        </w:rPr>
+        <w:t>habit</w:t>
+      </w:r>
+      <w:proofErr w:type="spellEnd"/>
+      <w:r>
+        <w:rPr>
+          <w:rFonts w:eastAsia="Times New Roman" w:cs="Arial"/>
+          <w:color w:val="000000"/>
+          <w:lang w:eastAsia="en-US"/>
+        </w:rPr>
+        <w:t xml:space="preserve"> ‘wees proactief’ heb gebruikt in ons project.</w:t>
+      </w:r>
+    </w:p>
+    <w:p>
+      <w:pPr>
+        <w:spacing w:after="0" w:line="240" w:lineRule="auto"/>
+        <w:rPr>
+          <w:rFonts w:eastAsia="Times New Roman" w:cs="Times New Roman"/>
+          <w:lang w:eastAsia="en-US"/>
+        </w:rPr>
+      </w:pPr>
+      <w:r>
+        <w:rPr>
+          <w:rFonts w:eastAsia="Times New Roman" w:cs="Arial"/>
+          <w:color w:val="000000"/>
+          <w:lang w:eastAsia="en-US"/>
+        </w:rPr>
+        <w:t>Ik ging elke dag vol aan het werk om ervoor te zorgen dat alles af was aan het einde van de week. Soms werkten we zo snel d</w:t>
+      </w:r>
+      <w:bookmarkStart w:id="42" w:name="_GoBack"/>
       <w:bookmarkEnd w:id="42"/>
+      <w:r>
+        <w:rPr>
+          <w:rFonts w:eastAsia="Times New Roman" w:cs="Arial"/>
+          <w:color w:val="000000"/>
+          <w:lang w:eastAsia="en-US"/>
+        </w:rPr>
+        <w:t>at we al dingen konden maken van de volgende weken, dit zorgde er weer voor dat we voorliepen op de planning.</w:t>
+      </w:r>
     </w:p>
     <w:p>
       <w:pPr>
-        <w:pStyle w:val="Kop4"/>
+        <w:spacing w:after="0" w:line="240" w:lineRule="auto"/>
+        <w:rPr>
+          <w:rFonts w:eastAsia="Times New Roman" w:cs="Times New Roman"/>
+          <w:lang w:eastAsia="en-US"/>
+        </w:rPr>
       </w:pPr>
       <w:r>
-        <w:t>Wees proactief</w:t>
-      </w:r>
-    </w:p>
-    <w:p>
-      <w:r>
-        <w:t>Ik ben tevreden met de manier hoe ik de habit ‘wees proactief’ heb gebruikt in ons project.</w:t>
-      </w:r>
-    </w:p>
-    <w:p>
-      <w:r>
-        <w:t>Ik ging elke dag vol aan het werk om ervoor te zorgen dat alles af was aan het einde van de week. Soms werkten we zo snel dat we al dingen konden maken van de volgende weken, dit zorgde er weer voor dat we voorliepen op de planning.</w:t>
-      </w:r>
-    </w:p>
-    <w:p>
-      <w:r>
+        <w:rPr>
+          <w:rFonts w:eastAsia="Times New Roman" w:cs="Arial"/>
+          <w:color w:val="000000"/>
+          <w:lang w:eastAsia="en-US"/>
+        </w:rPr>
         <w:t>Proactief werken hielp mij ook bij de dingen die ik thuis nog moest doen, ik bleef daar ook veel actiever bezig, zo heb ik nog veel werk rond het huis kunnen verzetten.</w:t>
       </w:r>
     </w:p>
     <w:p>
       <w:pPr>
-        <w:pStyle w:val="Kop4"/>
+        <w:spacing w:after="0" w:line="240" w:lineRule="auto"/>
+        <w:rPr>
+          <w:rFonts w:eastAsia="Times New Roman" w:cs="Times New Roman"/>
+          <w:lang w:eastAsia="en-US"/>
+        </w:rPr>
       </w:pPr>
-      <w:r>
+    </w:p>
+    <w:p>
+      <w:pPr>
+        <w:spacing w:after="0" w:line="240" w:lineRule="auto"/>
+        <w:rPr>
+          <w:rFonts w:eastAsia="Times New Roman" w:cs="Times New Roman"/>
+          <w:lang w:eastAsia="en-US"/>
+        </w:rPr>
+      </w:pPr>
+      <w:r>
+        <w:rPr>
+          <w:rFonts w:eastAsia="Times New Roman" w:cs="Arial"/>
+          <w:b/>
+          <w:bCs/>
+          <w:color w:val="000000"/>
+          <w:lang w:eastAsia="en-US"/>
+        </w:rPr>
         <w:t>Begin met het einde in gedachten</w:t>
       </w:r>
     </w:p>
     <w:p>
-      <w:r>
-        <w:t>Bij dit project was het heel makkelijk om het einde in gedachten te houden, omdat het design al was gemaakt. Wij konden hierdoor goed zien wat er voor functionaliteit in moest.</w:t>
-      </w:r>
-    </w:p>
-    <w:p/>
+      <w:pPr>
+        <w:spacing w:after="0" w:line="240" w:lineRule="auto"/>
+        <w:rPr>
+          <w:rFonts w:eastAsia="Times New Roman" w:cs="Times New Roman"/>
+          <w:lang w:eastAsia="en-US"/>
+        </w:rPr>
+      </w:pPr>
+      <w:r>
+        <w:rPr>
+          <w:rFonts w:eastAsia="Times New Roman" w:cs="Arial"/>
+          <w:color w:val="000000"/>
+          <w:lang w:eastAsia="en-US"/>
+        </w:rPr>
+        <w:t>Bij dit project was het heel makkelijk om het einde in gedachten te houden, omdat het design al was gemaakt. Wij konden hierdoor goed zien wat er voor functionaliteit in moest. Ook omdat wij sprints gebruikten kon ik het eind van elke week ook goed zien en kon ik daar goed naartoe werken.</w:t>
+      </w:r>
+    </w:p>
+    <w:p>
+      <w:pPr>
+        <w:spacing w:after="0" w:line="240" w:lineRule="auto"/>
+        <w:rPr>
+          <w:rFonts w:eastAsia="Times New Roman" w:cs="Times New Roman"/>
+          <w:lang w:eastAsia="en-US"/>
+        </w:rPr>
+      </w:pPr>
+      <w:r>
+        <w:rPr>
+          <w:rFonts w:eastAsia="Times New Roman" w:cs="Arial"/>
+          <w:color w:val="000000"/>
+          <w:lang w:eastAsia="en-US"/>
+        </w:rPr>
+        <w:t>Bij elk apart onderdeel dat ik moest maken heb ik ook eerst rustig bekeken hoe hij het er in het eind uit moest komen te zien. Met die gedachte heb ik het onderdeel gemaakt.</w:t>
+      </w:r>
+    </w:p>
+    <w:p>
+      <w:pPr>
+        <w:spacing w:after="0" w:line="240" w:lineRule="auto"/>
+        <w:rPr>
+          <w:rFonts w:eastAsia="Times New Roman" w:cs="Times New Roman"/>
+          <w:lang w:eastAsia="en-US"/>
+        </w:rPr>
+      </w:pPr>
+    </w:p>
+    <w:p>
+      <w:pPr>
+        <w:spacing w:after="0" w:line="240" w:lineRule="auto"/>
+        <w:rPr>
+          <w:rFonts w:eastAsia="Times New Roman" w:cs="Times New Roman"/>
+          <w:lang w:eastAsia="en-US"/>
+        </w:rPr>
+      </w:pPr>
+      <w:r>
+        <w:rPr>
+          <w:rFonts w:eastAsia="Times New Roman" w:cs="Arial"/>
+          <w:b/>
+          <w:bCs/>
+          <w:color w:val="000000"/>
+          <w:lang w:eastAsia="en-US"/>
+        </w:rPr>
+        <w:t>Belangrijke dingen eerst</w:t>
+      </w:r>
+    </w:p>
+    <w:p>
+      <w:pPr>
+        <w:spacing w:after="0" w:line="240" w:lineRule="auto"/>
+        <w:rPr>
+          <w:rFonts w:eastAsia="Times New Roman" w:cs="Times New Roman"/>
+          <w:lang w:eastAsia="en-US"/>
+        </w:rPr>
+      </w:pPr>
+      <w:r>
+        <w:rPr>
+          <w:rFonts w:eastAsia="Times New Roman" w:cs="Arial"/>
+          <w:color w:val="000000"/>
+          <w:lang w:eastAsia="en-US"/>
+        </w:rPr>
+        <w:t>Eerst hebben we bij de algemene planning goed bekeken wat de hoogste prioriteit had, zodat we dit het snelst af hadden. Daarna hebben we per week bekeken wat er op dat moment erg belangrijk is en hebben we dat naar voren geschoven. Ook binnen een sprint heb ik goed gekeken welk onderdeel het eerste af moet zijn omdat bijvoorbeeld een ander onderdeel van een teamgenoot daarvan afhankelijk is.</w:t>
+      </w:r>
+    </w:p>
+    <w:p>
+      <w:pPr>
+        <w:spacing w:after="0" w:line="240" w:lineRule="auto"/>
+        <w:rPr>
+          <w:rFonts w:eastAsia="Times New Roman" w:cs="Times New Roman"/>
+          <w:lang w:eastAsia="en-US"/>
+        </w:rPr>
+      </w:pPr>
+      <w:r>
+        <w:rPr>
+          <w:rFonts w:eastAsia="Times New Roman" w:cs="Arial"/>
+          <w:color w:val="000000"/>
+          <w:lang w:eastAsia="en-US"/>
+        </w:rPr>
+        <w:t>Op deze manier hebben we er goed voor gezorgd dat steeds de belangrijke dingen prima in orde waren.</w:t>
+      </w:r>
+    </w:p>
+    <w:p>
+      <w:pPr>
+        <w:spacing w:after="0" w:line="240" w:lineRule="auto"/>
+        <w:rPr>
+          <w:rFonts w:eastAsia="Times New Roman" w:cs="Times New Roman"/>
+          <w:lang w:eastAsia="en-US"/>
+        </w:rPr>
+      </w:pPr>
+    </w:p>
+    <w:p>
+      <w:pPr>
+        <w:spacing w:after="0" w:line="240" w:lineRule="auto"/>
+        <w:rPr>
+          <w:rFonts w:eastAsia="Times New Roman" w:cs="Times New Roman"/>
+          <w:lang w:eastAsia="en-US"/>
+        </w:rPr>
+      </w:pPr>
+      <w:r>
+        <w:rPr>
+          <w:rFonts w:eastAsia="Times New Roman" w:cs="Arial"/>
+          <w:b/>
+          <w:bCs/>
+          <w:color w:val="000000"/>
+          <w:lang w:eastAsia="en-US"/>
+        </w:rPr>
+        <w:t>Werk synergetisch</w:t>
+      </w:r>
+    </w:p>
+    <w:p>
+      <w:pPr>
+        <w:spacing w:after="0" w:line="240" w:lineRule="auto"/>
+        <w:rPr>
+          <w:rFonts w:eastAsia="Times New Roman" w:cs="Times New Roman"/>
+          <w:lang w:eastAsia="en-US"/>
+        </w:rPr>
+      </w:pPr>
+      <w:r>
+        <w:rPr>
+          <w:rFonts w:eastAsia="Times New Roman" w:cs="Arial"/>
+          <w:color w:val="000000"/>
+          <w:lang w:eastAsia="en-US"/>
+        </w:rPr>
+        <w:t xml:space="preserve">Over deze </w:t>
+      </w:r>
+      <w:proofErr w:type="spellStart"/>
+      <w:r>
+        <w:rPr>
+          <w:rFonts w:eastAsia="Times New Roman" w:cs="Arial"/>
+          <w:color w:val="000000"/>
+          <w:lang w:eastAsia="en-US"/>
+        </w:rPr>
+        <w:t>habit</w:t>
+      </w:r>
+      <w:proofErr w:type="spellEnd"/>
+      <w:r>
+        <w:rPr>
+          <w:rFonts w:eastAsia="Times New Roman" w:cs="Arial"/>
+          <w:color w:val="000000"/>
+          <w:lang w:eastAsia="en-US"/>
+        </w:rPr>
+        <w:t xml:space="preserve"> ben ik erg tevreden in dit project. We werken goed samen en hielpen elkaar goed als we vragen hadden.</w:t>
+      </w:r>
+    </w:p>
+    <w:p>
+      <w:pPr>
+        <w:spacing w:after="0" w:line="240" w:lineRule="auto"/>
+        <w:rPr>
+          <w:rFonts w:eastAsia="Times New Roman" w:cs="Times New Roman"/>
+          <w:lang w:eastAsia="en-US"/>
+        </w:rPr>
+      </w:pPr>
+      <w:r>
+        <w:rPr>
+          <w:rFonts w:eastAsia="Times New Roman" w:cs="Arial"/>
+          <w:color w:val="000000"/>
+          <w:lang w:eastAsia="en-US"/>
+        </w:rPr>
+        <w:t>Als ik bijvoorbeeld ergens niet uit kwam, kwam er gelijk een teamgenoot bij en werd ik geholpen als ik hulp vroeg. Maar ook in andere opzichten werkten we synergetisch, een voorbeeld daarvan is koffie halen. Als we zin in koffie hadden, was er altijd wel iemand die even koffie ging zetten.</w:t>
+      </w:r>
+    </w:p>
+    <w:p>
+      <w:pPr>
+        <w:spacing w:after="0" w:line="240" w:lineRule="auto"/>
+        <w:rPr>
+          <w:rFonts w:eastAsia="Times New Roman" w:cs="Times New Roman"/>
+          <w:lang w:eastAsia="en-US"/>
+        </w:rPr>
+      </w:pPr>
+      <w:r>
+        <w:rPr>
+          <w:rFonts w:eastAsia="Times New Roman" w:cs="Arial"/>
+          <w:color w:val="000000"/>
+          <w:lang w:eastAsia="en-US"/>
+        </w:rPr>
+        <w:t>Ook binnen het bedrijf werkte ik synergetisch, ik kon goed opschieten met mijn collega’s en heb ook veel samengewerkt met Martin om het design goed af te stellen.</w:t>
+      </w:r>
+    </w:p>
+    <w:p>
+      <w:pPr>
+        <w:spacing w:after="0" w:line="240" w:lineRule="auto"/>
+        <w:rPr>
+          <w:rFonts w:eastAsia="Times New Roman" w:cs="Times New Roman"/>
+          <w:lang w:eastAsia="en-US"/>
+        </w:rPr>
+      </w:pPr>
+    </w:p>
+    <w:p>
+      <w:pPr>
+        <w:spacing w:after="0" w:line="240" w:lineRule="auto"/>
+        <w:rPr>
+          <w:rFonts w:eastAsia="Times New Roman" w:cs="Times New Roman"/>
+          <w:lang w:eastAsia="en-US"/>
+        </w:rPr>
+      </w:pPr>
+      <w:r>
+        <w:rPr>
+          <w:rFonts w:eastAsia="Times New Roman" w:cs="Arial"/>
+          <w:b/>
+          <w:bCs/>
+          <w:color w:val="000000"/>
+          <w:lang w:eastAsia="en-US"/>
+        </w:rPr>
+        <w:t>Reflectie</w:t>
+      </w:r>
+    </w:p>
+    <w:p>
+      <w:pPr>
+        <w:spacing w:after="0" w:line="240" w:lineRule="auto"/>
+        <w:rPr>
+          <w:rFonts w:eastAsia="Times New Roman" w:cs="Times New Roman"/>
+          <w:lang w:eastAsia="en-US"/>
+        </w:rPr>
+      </w:pPr>
+    </w:p>
+    <w:p>
+      <w:pPr>
+        <w:spacing w:after="0" w:line="240" w:lineRule="auto"/>
+        <w:rPr>
+          <w:rFonts w:eastAsia="Times New Roman" w:cs="Times New Roman"/>
+          <w:lang w:eastAsia="en-US"/>
+        </w:rPr>
+      </w:pPr>
+      <w:r>
+        <w:rPr>
+          <w:rFonts w:eastAsia="Times New Roman" w:cs="Arial"/>
+          <w:color w:val="000000"/>
+          <w:u w:val="single"/>
+          <w:lang w:eastAsia="en-US"/>
+        </w:rPr>
+        <w:t>Hoe heb je laten zien dat je je professioneel hebt gedragen tijdens je stage?</w:t>
+      </w:r>
+    </w:p>
+    <w:p>
+      <w:pPr>
+        <w:spacing w:after="0" w:line="240" w:lineRule="auto"/>
+        <w:rPr>
+          <w:rFonts w:eastAsia="Times New Roman" w:cs="Times New Roman"/>
+          <w:lang w:eastAsia="en-US"/>
+        </w:rPr>
+      </w:pPr>
+      <w:r>
+        <w:rPr>
+          <w:rFonts w:eastAsia="Times New Roman" w:cs="Arial"/>
+          <w:color w:val="000000"/>
+          <w:lang w:eastAsia="en-US"/>
+        </w:rPr>
+        <w:t>Ik heb vanaf het begin het project serieus opgepakt en wilde het tot een perfect project laten leiden.</w:t>
+      </w:r>
+    </w:p>
+    <w:p>
+      <w:pPr>
+        <w:spacing w:after="0" w:line="240" w:lineRule="auto"/>
+        <w:rPr>
+          <w:rFonts w:eastAsia="Times New Roman" w:cs="Times New Roman"/>
+          <w:lang w:eastAsia="en-US"/>
+        </w:rPr>
+      </w:pPr>
+      <w:r>
+        <w:rPr>
+          <w:rFonts w:eastAsia="Times New Roman" w:cs="Arial"/>
+          <w:color w:val="000000"/>
+          <w:lang w:eastAsia="en-US"/>
+        </w:rPr>
+        <w:t>Met die gedachte heb ik ervoor gezorgd dat ik altijd op tijd aanwezig was en de afspraken die ik had nagekomen was. Ook heb ik zorgvuldig aan het project gewerkt en niet soms dingen maar half afgemaakt.</w:t>
+      </w:r>
+    </w:p>
+    <w:p>
+      <w:pPr>
+        <w:spacing w:after="0" w:line="240" w:lineRule="auto"/>
+        <w:rPr>
+          <w:rFonts w:eastAsia="Times New Roman" w:cs="Times New Roman"/>
+          <w:lang w:eastAsia="en-US"/>
+        </w:rPr>
+      </w:pPr>
+    </w:p>
+    <w:p>
+      <w:pPr>
+        <w:spacing w:after="0" w:line="240" w:lineRule="auto"/>
+        <w:rPr>
+          <w:rFonts w:eastAsia="Times New Roman" w:cs="Times New Roman"/>
+          <w:lang w:eastAsia="en-US"/>
+        </w:rPr>
+      </w:pPr>
+      <w:r>
+        <w:rPr>
+          <w:rFonts w:eastAsia="Times New Roman" w:cs="Arial"/>
+          <w:color w:val="000000"/>
+          <w:u w:val="single"/>
+          <w:lang w:eastAsia="en-US"/>
+        </w:rPr>
+        <w:t>Wat waren belangrijke leermomenten voor jou?</w:t>
+      </w:r>
+    </w:p>
+    <w:p>
+      <w:pPr>
+        <w:spacing w:after="0" w:line="240" w:lineRule="auto"/>
+        <w:rPr>
+          <w:rFonts w:eastAsia="Times New Roman" w:cs="Times New Roman"/>
+          <w:lang w:eastAsia="en-US"/>
+        </w:rPr>
+      </w:pPr>
+      <w:r>
+        <w:rPr>
+          <w:rFonts w:eastAsia="Times New Roman" w:cs="Arial"/>
+          <w:color w:val="000000"/>
+          <w:lang w:eastAsia="en-US"/>
+        </w:rPr>
+        <w:lastRenderedPageBreak/>
+        <w:t xml:space="preserve">Het grote leermoment dit project was </w:t>
+      </w:r>
+      <w:proofErr w:type="spellStart"/>
+      <w:r>
+        <w:rPr>
+          <w:rFonts w:eastAsia="Times New Roman" w:cs="Arial"/>
+          <w:color w:val="000000"/>
+          <w:lang w:eastAsia="en-US"/>
+        </w:rPr>
+        <w:t>CakePHP</w:t>
+      </w:r>
+      <w:proofErr w:type="spellEnd"/>
+      <w:r>
+        <w:rPr>
+          <w:rFonts w:eastAsia="Times New Roman" w:cs="Arial"/>
+          <w:color w:val="000000"/>
+          <w:lang w:eastAsia="en-US"/>
+        </w:rPr>
+        <w:t xml:space="preserve">. Ik was nog niet heel ervaren met </w:t>
+      </w:r>
+      <w:proofErr w:type="spellStart"/>
+      <w:r>
+        <w:rPr>
+          <w:rFonts w:eastAsia="Times New Roman" w:cs="Arial"/>
+          <w:color w:val="000000"/>
+          <w:lang w:eastAsia="en-US"/>
+        </w:rPr>
+        <w:t>frameworks</w:t>
+      </w:r>
+      <w:proofErr w:type="spellEnd"/>
+      <w:r>
+        <w:rPr>
+          <w:rFonts w:eastAsia="Times New Roman" w:cs="Arial"/>
+          <w:color w:val="000000"/>
+          <w:lang w:eastAsia="en-US"/>
+        </w:rPr>
+        <w:t xml:space="preserve"> en nu moest ik verplicht met </w:t>
+      </w:r>
+      <w:proofErr w:type="spellStart"/>
+      <w:r>
+        <w:rPr>
+          <w:rFonts w:eastAsia="Times New Roman" w:cs="Arial"/>
+          <w:color w:val="000000"/>
+          <w:lang w:eastAsia="en-US"/>
+        </w:rPr>
+        <w:t>CakePHP</w:t>
+      </w:r>
+      <w:proofErr w:type="spellEnd"/>
+      <w:r>
+        <w:rPr>
+          <w:rFonts w:eastAsia="Times New Roman" w:cs="Arial"/>
+          <w:color w:val="000000"/>
+          <w:lang w:eastAsia="en-US"/>
+        </w:rPr>
+        <w:t xml:space="preserve"> een website bouwen. Dit was vooral de eerste week veel leren over hoe alles werkt.</w:t>
+      </w:r>
+    </w:p>
+    <w:p>
+      <w:pPr>
+        <w:spacing w:after="0" w:line="240" w:lineRule="auto"/>
+        <w:rPr>
+          <w:rFonts w:eastAsia="Times New Roman" w:cs="Times New Roman"/>
+          <w:lang w:eastAsia="en-US"/>
+        </w:rPr>
+      </w:pPr>
+      <w:r>
+        <w:rPr>
+          <w:rFonts w:eastAsia="Times New Roman" w:cs="Arial"/>
+          <w:color w:val="000000"/>
+          <w:lang w:eastAsia="en-US"/>
+        </w:rPr>
+        <w:t xml:space="preserve">Maar ook het bedrijf zelf heeft mij een leermoment gegeven. In elk bedrijf gaan de dingen weer anders en zo is het in dit bedrijf ook. Het bedrijf heeft mij laten zien hoe de dingen ook geregeld kunnen worden, bijvoorbeeld een </w:t>
+      </w:r>
+      <w:proofErr w:type="spellStart"/>
+      <w:r>
+        <w:rPr>
+          <w:rFonts w:eastAsia="Times New Roman" w:cs="Arial"/>
+          <w:color w:val="000000"/>
+          <w:lang w:eastAsia="en-US"/>
+        </w:rPr>
+        <w:t>slicer</w:t>
+      </w:r>
+      <w:proofErr w:type="spellEnd"/>
+      <w:r>
+        <w:rPr>
+          <w:rFonts w:eastAsia="Times New Roman" w:cs="Arial"/>
+          <w:color w:val="000000"/>
+          <w:lang w:eastAsia="en-US"/>
+        </w:rPr>
+        <w:t xml:space="preserve"> in India.</w:t>
+      </w:r>
+    </w:p>
+    <w:p>
+      <w:pPr>
+        <w:spacing w:after="0" w:line="240" w:lineRule="auto"/>
+        <w:rPr>
+          <w:rFonts w:eastAsia="Times New Roman" w:cs="Times New Roman"/>
+          <w:lang w:eastAsia="en-US"/>
+        </w:rPr>
+      </w:pPr>
+    </w:p>
+    <w:p>
+      <w:pPr>
+        <w:spacing w:after="0" w:line="240" w:lineRule="auto"/>
+        <w:rPr>
+          <w:rFonts w:eastAsia="Times New Roman" w:cs="Times New Roman"/>
+          <w:lang w:eastAsia="en-US"/>
+        </w:rPr>
+      </w:pPr>
+      <w:r>
+        <w:rPr>
+          <w:rFonts w:eastAsia="Times New Roman" w:cs="Arial"/>
+          <w:color w:val="000000"/>
+          <w:u w:val="single"/>
+          <w:lang w:eastAsia="en-US"/>
+        </w:rPr>
+        <w:t>Hoe was de samenwerking met medestudenten en andere betrokkenen?</w:t>
+      </w:r>
+    </w:p>
+    <w:p>
+      <w:pPr>
+        <w:spacing w:after="0" w:line="240" w:lineRule="auto"/>
+        <w:rPr>
+          <w:rFonts w:eastAsia="Times New Roman" w:cs="Times New Roman"/>
+          <w:lang w:eastAsia="en-US"/>
+        </w:rPr>
+      </w:pPr>
+      <w:r>
+        <w:rPr>
+          <w:rFonts w:eastAsia="Times New Roman" w:cs="Arial"/>
+          <w:color w:val="000000"/>
+          <w:lang w:eastAsia="en-US"/>
+        </w:rPr>
+        <w:t>Omdat Bas, Ron en ik al 2 jaar met elkaar samenwerken, weten we al wat we van elkaar kunnen verwachten. Ook in dit project liep de samenwerking tussen ons weer top, als één van ons hulp nodig had was dat zo geregeld en kwamen we er met zijn allen goed uit. Ook qua werksfeer is dit heel mooi, deze sfeer is veel gezelliger dan in bijvoorbeeld een groep waar je iedereen pas net kent.</w:t>
+      </w:r>
+    </w:p>
+    <w:p>
+      <w:pPr>
+        <w:spacing w:after="0" w:line="240" w:lineRule="auto"/>
+        <w:rPr>
+          <w:rFonts w:eastAsia="Times New Roman" w:cs="Times New Roman"/>
+          <w:lang w:eastAsia="en-US"/>
+        </w:rPr>
+      </w:pPr>
+      <w:r>
+        <w:rPr>
+          <w:rFonts w:eastAsia="Times New Roman" w:cs="Arial"/>
+          <w:color w:val="000000"/>
+          <w:lang w:eastAsia="en-US"/>
+        </w:rPr>
+        <w:t>Ook de samenwerking met het bedrijf liep goed, we werden snel geaccepteerd als collega’s en konden goed met elkaar overweg. Ik heb ook veel met Martin overlegd over het design en dit ging prima.</w:t>
+      </w:r>
+    </w:p>
+    <w:p>
+      <w:pPr>
+        <w:spacing w:after="0" w:line="240" w:lineRule="auto"/>
+        <w:rPr>
+          <w:rFonts w:eastAsia="Times New Roman" w:cs="Times New Roman"/>
+          <w:lang w:eastAsia="en-US"/>
+        </w:rPr>
+      </w:pPr>
+    </w:p>
+    <w:p>
+      <w:pPr>
+        <w:spacing w:after="0" w:line="240" w:lineRule="auto"/>
+        <w:rPr>
+          <w:rFonts w:eastAsia="Times New Roman" w:cs="Times New Roman"/>
+          <w:lang w:eastAsia="en-US"/>
+        </w:rPr>
+      </w:pPr>
+      <w:r>
+        <w:rPr>
+          <w:rFonts w:eastAsia="Times New Roman" w:cs="Arial"/>
+          <w:color w:val="000000"/>
+          <w:u w:val="single"/>
+          <w:lang w:eastAsia="en-US"/>
+        </w:rPr>
+        <w:t>Tot welke nieuwe leerdoelen hebben je ervaringen geleid?</w:t>
+      </w:r>
+    </w:p>
+    <w:p>
+      <w:pPr>
+        <w:spacing w:after="0" w:line="240" w:lineRule="auto"/>
+        <w:rPr>
+          <w:rFonts w:eastAsia="Times New Roman" w:cs="Times New Roman"/>
+          <w:lang w:eastAsia="en-US"/>
+        </w:rPr>
+      </w:pPr>
+      <w:r>
+        <w:rPr>
+          <w:rFonts w:eastAsia="Times New Roman" w:cs="Arial"/>
+          <w:color w:val="000000"/>
+          <w:lang w:eastAsia="en-US"/>
+        </w:rPr>
+        <w:t>Ik heb vaak binnen het project gemerkt dat ik wat achterliep qua programmeer ervaring.</w:t>
+      </w:r>
+    </w:p>
+    <w:p>
+      <w:pPr>
+        <w:spacing w:after="0" w:line="240" w:lineRule="auto"/>
+        <w:rPr>
+          <w:rFonts w:eastAsia="Times New Roman" w:cs="Times New Roman"/>
+          <w:lang w:eastAsia="en-US"/>
+        </w:rPr>
+      </w:pPr>
+      <w:r>
+        <w:rPr>
+          <w:rFonts w:eastAsia="Times New Roman" w:cs="Arial"/>
+          <w:color w:val="000000"/>
+          <w:lang w:eastAsia="en-US"/>
+        </w:rPr>
+        <w:t>Vaak bij onderdelen waar ik een half uur aan werk, hebben mijn teamgenoten in 10 minuten opgelost. Ook loop ik soms vast op iets wat best wel simpel is.</w:t>
+      </w:r>
+    </w:p>
+    <w:p>
+      <w:pPr>
+        <w:spacing w:after="0" w:line="240" w:lineRule="auto"/>
+        <w:rPr>
+          <w:rFonts w:eastAsia="Times New Roman" w:cs="Times New Roman"/>
+          <w:lang w:eastAsia="en-US"/>
+        </w:rPr>
+      </w:pPr>
+      <w:r>
+        <w:rPr>
+          <w:rFonts w:eastAsia="Times New Roman" w:cs="Arial"/>
+          <w:color w:val="000000"/>
+          <w:lang w:eastAsia="en-US"/>
+        </w:rPr>
+        <w:t>Mijn leerdoel is dan ook meer ervaring binnen het programmeren opdoen. Ik ga dit bereiken door in de vakantie te blijven programmeren en de onderdelen waar ik moeite mee heb goed onder de knie te krijgen.</w:t>
+      </w:r>
+    </w:p>
+    <w:p>
+      <w:pPr>
+        <w:spacing w:after="0" w:line="240" w:lineRule="auto"/>
+        <w:rPr>
+          <w:rFonts w:eastAsia="Times New Roman" w:cs="Times New Roman"/>
+          <w:lang w:eastAsia="en-US"/>
+        </w:rPr>
+      </w:pPr>
+    </w:p>
+    <w:p>
+      <w:pPr>
+        <w:spacing w:after="0" w:line="240" w:lineRule="auto"/>
+        <w:rPr>
+          <w:rFonts w:eastAsia="Times New Roman" w:cs="Times New Roman"/>
+          <w:lang w:eastAsia="en-US"/>
+        </w:rPr>
+      </w:pPr>
+      <w:r>
+        <w:rPr>
+          <w:rFonts w:eastAsia="Times New Roman" w:cs="Arial"/>
+          <w:color w:val="000000"/>
+          <w:u w:val="single"/>
+          <w:lang w:eastAsia="en-US"/>
+        </w:rPr>
+        <w:t>De begeleiding binnen de organisatie</w:t>
+      </w:r>
+    </w:p>
+    <w:p>
+      <w:pPr>
+        <w:spacing w:after="0" w:line="240" w:lineRule="auto"/>
+        <w:rPr>
+          <w:rFonts w:eastAsia="Times New Roman" w:cs="Times New Roman"/>
+          <w:lang w:eastAsia="en-US"/>
+        </w:rPr>
+      </w:pPr>
+      <w:r>
+        <w:rPr>
+          <w:rFonts w:eastAsia="Times New Roman" w:cs="Arial"/>
+          <w:color w:val="000000"/>
+          <w:lang w:eastAsia="en-US"/>
+        </w:rPr>
+        <w:t xml:space="preserve">De begeleiding binnen de organisatie was helemaal prima. Je kon goed merken dat zij al </w:t>
+      </w:r>
+      <w:proofErr w:type="spellStart"/>
+      <w:r>
+        <w:rPr>
+          <w:rFonts w:eastAsia="Times New Roman" w:cs="Arial"/>
+          <w:color w:val="000000"/>
+          <w:lang w:eastAsia="en-US"/>
+        </w:rPr>
+        <w:t>stagelopers</w:t>
+      </w:r>
+      <w:proofErr w:type="spellEnd"/>
+      <w:r>
+        <w:rPr>
+          <w:rFonts w:eastAsia="Times New Roman" w:cs="Arial"/>
+          <w:color w:val="000000"/>
+          <w:lang w:eastAsia="en-US"/>
+        </w:rPr>
+        <w:t xml:space="preserve"> gewent waren, ze hielpen je goed op weg en iedereen </w:t>
+      </w:r>
+      <w:proofErr w:type="spellStart"/>
+      <w:r>
+        <w:rPr>
+          <w:rFonts w:eastAsia="Times New Roman" w:cs="Arial"/>
+          <w:color w:val="000000"/>
+          <w:lang w:eastAsia="en-US"/>
+        </w:rPr>
+        <w:t>stondt</w:t>
+      </w:r>
+      <w:proofErr w:type="spellEnd"/>
+      <w:r>
+        <w:rPr>
+          <w:rFonts w:eastAsia="Times New Roman" w:cs="Arial"/>
+          <w:color w:val="000000"/>
+          <w:lang w:eastAsia="en-US"/>
+        </w:rPr>
+        <w:t xml:space="preserve"> altijd open voor vragen. </w:t>
+      </w:r>
+      <w:proofErr w:type="spellStart"/>
+      <w:r>
+        <w:rPr>
+          <w:rFonts w:eastAsia="Times New Roman" w:cs="Arial"/>
+          <w:color w:val="000000"/>
+          <w:lang w:eastAsia="en-US"/>
+        </w:rPr>
+        <w:t>Één</w:t>
+      </w:r>
+      <w:proofErr w:type="spellEnd"/>
+      <w:r>
+        <w:rPr>
+          <w:rFonts w:eastAsia="Times New Roman" w:cs="Arial"/>
+          <w:color w:val="000000"/>
+          <w:lang w:eastAsia="en-US"/>
+        </w:rPr>
+        <w:t xml:space="preserve"> van de collega’s heeft ons zelfs geholpen met het plan van aanpak.</w:t>
+      </w:r>
+    </w:p>
+    <w:p>
+      <w:r>
+        <w:rPr>
+          <w:rFonts w:eastAsia="Times New Roman" w:cs="Arial"/>
+          <w:color w:val="000000"/>
+          <w:lang w:eastAsia="en-US"/>
+        </w:rPr>
+        <w:t>Ook op kantoor werd je goed geholpen, we kregen gelijk een mooie werkplek en zelfs een extra scherm.</w:t>
+      </w:r>
+    </w:p>
     <w:p>
       <w:pPr>
         <w:pStyle w:val="Kop3"/>
@@ -12024,16 +12782,13 @@
         <w:pStyle w:val="Kop4"/>
       </w:pPr>
       <w:r>
+        <w:lastRenderedPageBreak/>
         <w:t>Begin met het eind in gedachten</w:t>
       </w:r>
     </w:p>
     <w:p>
       <w:r>
-        <w:t xml:space="preserve">Zoals ik al aangaf in het plan van aanpak was het einde al bekend voordat we aan de opdracht begonnen. We kregen namelijk het design vooraf al te zien en er werd ons vervolgens bij verteld wat er allemaal moest gebeuren op de pagina. In de praktijk bleek uiteindelijk toch dat er nog dingen naar boven kwamen waar vooraf niet op gerekend was. Zo bleek gaandeweg dat er vanuit de opdrachtgever behoefte was aan een fotoalbumsysteem. Hier was geen design of slicing voor </w:t>
-      </w:r>
-      <w:r>
-        <w:lastRenderedPageBreak/>
-        <w:t>ontwikkeld en daarom was dit één van de voorbeelden waarbij een beeld van het eindproduct niet vooraf bekend was. Ik ben vervolgens gaan uitdenken hoe het systeem het meest praktisch zou werken, hoe het beheer van alle foto’s het meest praktisch zou zijn en hoe ik de integratie met de pagina’s die de foto’s gebruiken het meest eenvoudig kon implementeren. Toen ik daar een helder beeld van had ben ik pas begonnen met het daadwerkelijk bouwen van het systeem. Doordat ik precies wist wat ik wilde maken, heb ik enorm productief kunnen werken. De eindconclusie die ik hieraan kan verbinden is dat beginnen met het eind in gedachten dus kan leiden tot een verhoogde productiviteit.</w:t>
+        <w:t>Zoals ik al aangaf in het plan van aanpak was het einde al bekend voordat we aan de opdracht begonnen. We kregen namelijk het design vooraf al te zien en er werd ons vervolgens bij verteld wat er allemaal moest gebeuren op de pagina. In de praktijk bleek uiteindelijk toch dat er nog dingen naar boven kwamen waar vooraf niet op gerekend was. Zo bleek gaandeweg dat er vanuit de opdrachtgever behoefte was aan een fotoalbumsysteem. Hier was geen design of slicing voor ontwikkeld en daarom was dit één van de voorbeelden waarbij een beeld van het eindproduct niet vooraf bekend was. Ik ben vervolgens gaan uitdenken hoe het systeem het meest praktisch zou werken, hoe het beheer van alle foto’s het meest praktisch zou zijn en hoe ik de integratie met de pagina’s die de foto’s gebruiken het meest eenvoudig kon implementeren. Toen ik daar een helder beeld van had ben ik pas begonnen met het daadwerkelijk bouwen van het systeem. Doordat ik precies wist wat ik wilde maken, heb ik enorm productief kunnen werken. De eindconclusie die ik hieraan kan verbinden is dat beginnen met het eind in gedachten dus kan leiden tot een verhoogde productiviteit.</w:t>
       </w:r>
     </w:p>
     <w:p>
@@ -12070,7 +12825,11 @@
     </w:p>
     <w:p>
       <w:r>
-        <w:t>Zo nu en dan is er ook daadwerkelijk sprake geweest van synergie. Er kwamen momenten voor dat iemand niet tot een oplossing kwam, of dat er onderling discussie ontstond over wat nou de beste oplossing was in een bepaald geval. In deze gevallen zijn we meerdere malen tot oplossingen gekomen die we individueel niet bereikt hadden. We wisten op deze manier namelijk de zinvolle bijdrages van iedereen te combineren en daardoor tot oplossing met een grote toegevoegde waarde te komen. Natuurlijk waren er ook momenten dat iedereen gewoon individueel bezig was en in een dergelijk geval was er wellicht geen sprake van synergie. In dergelijke gevallen was het echter wel zo dat iedereen gewoon lekker door kon werken, waardoor de productiviteit hoog bleef en we in staat waren om veel werk te verrichten. Al bij al kan ik dan ook concluderen dat ik erg tevreden ben over de manier waarop we naar deze habit gehandeld hebben en in de toekomst zou ik het graag op dezelfde manier doen.</w:t>
+        <w:t xml:space="preserve">Zo nu en dan is er ook daadwerkelijk sprake geweest van synergie. Er kwamen momenten voor dat iemand niet tot een oplossing kwam, of dat er onderling discussie ontstond over wat nou de beste oplossing was in een bepaald geval. In deze gevallen zijn we meerdere malen tot oplossingen gekomen die we individueel niet bereikt hadden. We wisten op deze manier namelijk de zinvolle bijdrages van iedereen te combineren en daardoor tot oplossing met een grote toegevoegde waarde te komen. Natuurlijk waren er ook momenten dat iedereen gewoon individueel bezig was en in een dergelijk geval was er wellicht geen sprake van synergie. In dergelijke gevallen was het echter wel zo dat iedereen gewoon lekker door kon werken, waardoor de productiviteit hoog bleef en we in staat waren om veel werk te verrichten. Al bij al kan ik dan ook concluderen dat ik erg tevreden ben </w:t>
+      </w:r>
+      <w:r>
+        <w:lastRenderedPageBreak/>
+        <w:t>over de manier waarop we naar deze habit gehandeld hebben en in de toekomst zou ik het graag op dezelfde manier doen.</w:t>
       </w:r>
     </w:p>
     <w:p>
@@ -12097,11 +12856,7 @@
         <w:t xml:space="preserve"> </w:t>
       </w:r>
       <w:r>
-        <w:t xml:space="preserve">zich is dit natuurlijk vrij vanzelfsprekend binnen </w:t>
-      </w:r>
-      <w:r>
-        <w:lastRenderedPageBreak/>
-        <w:t>een bedrijf, maar ik ben persoonlijk wel iemand die geregeld te laat komt. Tijdens de stage heb ik echter maatregelen genomen om ervoor te zorgen dat het me niet zou overkomen. Zo heb ik mijn wekker een half uur vroeger gezet dan ik normaal zou doen, zodat ik ook wanneer het een keer tegen zou zitten nog op tijd op stage zou kunnen komen.</w:t>
+        <w:t>zich is dit natuurlijk vrij vanzelfsprekend binnen een bedrijf, maar ik ben persoonlijk wel iemand die geregeld te laat komt. Tijdens de stage heb ik echter maatregelen genomen om ervoor te zorgen dat het me niet zou overkomen. Zo heb ik mijn wekker een half uur vroeger gezet dan ik normaal zou doen, zodat ik ook wanneer het een keer tegen zou zitten nog op tijd op stage zou kunnen komen.</w:t>
       </w:r>
     </w:p>
     <w:p>
@@ -12154,16 +12909,13 @@
         <w:rPr>
           <w:u w:val="single"/>
         </w:rPr>
+        <w:lastRenderedPageBreak/>
         <w:t>Hoe was de samenwerking met medestudenten en andere betrokkenen?</w:t>
       </w:r>
     </w:p>
     <w:p>
       <w:r>
-        <w:t xml:space="preserve">Ik heb hier al wat over geschreven bij het stukje over professioneel gedrag. Dit is voor mij de vierde keer dat ik met Bas werk in een project en de derde keer dat ik met Jorn werk. Beide jongens ken ik inmiddels dus ook erg goed en ik weet wat ik van ze kan verwachten binnen een project. Op dat gebied waren er voor mij dus ook geen verrassingen. Wat in dit geval natuurlijk anders was, was het feit dat we werkten binnen een bedrijf. Vooraf weet je niet of je als groepje ook een klik zult </w:t>
-      </w:r>
-      <w:r>
-        <w:lastRenderedPageBreak/>
-        <w:t>hebben met de medewerkers van het bedrijf, maar al snel bleek dat we prima in staat waren om met ze samen te werken. De communicatie verliep vlot, we konden gebruik maken van hun expertise en daarnaast namen ze de tijd om hun verplichtingen na te komen. Ik ben dan ook absoluut tevreden met de manier waarop Proven Web Concepts zich heeft opgesteld ten opzichte van ons en over de samenwerking met Bas en Jorn ben ik tevreden.</w:t>
+        <w:t>Ik heb hier al wat over geschreven bij het stukje over professioneel gedrag. Dit is voor mij de vierde keer dat ik met Bas werk in een project en de derde keer dat ik met Jorn werk. Beide jongens ken ik inmiddels dus ook erg goed en ik weet wat ik van ze kan verwachten binnen een project. Op dat gebied waren er voor mij dus ook geen verrassingen. Wat in dit geval natuurlijk anders was, was het feit dat we werkten binnen een bedrijf. Vooraf weet je niet of je als groepje ook een klik zult hebben met de medewerkers van het bedrijf, maar al snel bleek dat we prima in staat waren om met ze samen te werken. De communicatie verliep vlot, we konden gebruik maken van hun expertise en daarnaast namen ze de tijd om hun verplichtingen na te komen. Ik ben dan ook absoluut tevreden met de manier waarop Proven Web Concepts zich heeft opgesteld ten opzichte van ons en over de samenwerking met Bas en Jorn ben ik tevreden.</w:t>
       </w:r>
     </w:p>
     <w:p>
@@ -12233,6 +12985,7 @@
         <w:pStyle w:val="Kop4"/>
       </w:pPr>
       <w:r>
+        <w:lastRenderedPageBreak/>
         <w:t>Begin met het eind in gedachten</w:t>
       </w:r>
     </w:p>
@@ -12249,7 +13002,6 @@
     </w:p>
     <w:p>
       <w:r>
-        <w:lastRenderedPageBreak/>
         <w:t xml:space="preserve">Door dit te doen was ik voordat ik ergens aan begon beter voorbereid en was het makkelijker werken. Ook was ik beter gemotiveerd door na gedacht te hebben over wat het straks </w:t>
       </w:r>
       <w:r>
@@ -12317,16 +13069,16 @@
         <w:t xml:space="preserve">serieus’, om </w:t>
       </w:r>
       <w:r>
-        <w:t>zo te zeggen. Het contact was altijd erg gemakkelijk. In mijn ervaring is dit in de professionele wereld erg vaak het geval. Daarom is er een dunne lijn tussen professioneel en persoonlijk contact. In de eerste instantie gedraag ik mij altijd professioneel, maar de voorkeur gaat bijna altijd uit naar ‘los’ en ‘persoonlijk’ uit en daar pas ik mij voor aan.</w:t>
-      </w:r>
-    </w:p>
-    <w:p>
-      <w:r>
-        <w:t xml:space="preserve">Ik heb gehoord dat ik niet goed ben in ‘mondelijk contact’. Niet omdat ik mij niet goed gedraag ofzo, maar omdat ik niet goed ben in duidelijk praten. Ik heb dit heel vaak al gehoord, en doe voordat ik iets ‘presenteer’ altijd mijn best om mij voor te bereiden zodat ik goed en duidelijk kan praten. Maar ook in normaal praten ben ik vaak moeilijk te verstaan. Hier werd ik nogmaals op </w:t>
+        <w:t xml:space="preserve">zo te zeggen. Het contact was altijd erg gemakkelijk. In mijn ervaring is dit in de professionele wereld erg vaak het geval. Daarom is er een dunne lijn tussen </w:t>
       </w:r>
       <w:r>
         <w:lastRenderedPageBreak/>
-        <w:t>geattendeerd tijdens het evaluatie moment. Hier kan ik helaas niks aan doen behalve altijd mijn best doen om het te vermijden.</w:t>
+        <w:t>professioneel en persoonlijk contact. In de eerste instantie gedraag ik mij altijd professioneel, maar de voorkeur gaat bijna altijd uit naar ‘los’ en ‘persoonlijk’ uit en daar pas ik mij voor aan.</w:t>
+      </w:r>
+    </w:p>
+    <w:p>
+      <w:r>
+        <w:t>Ik heb gehoord dat ik niet goed ben in ‘mondelijk contact’. Niet omdat ik mij niet goed gedraag ofzo, maar omdat ik niet goed ben in duidelijk praten. Ik heb dit heel vaak al gehoord, en doe voordat ik iets ‘presenteer’ altijd mijn best om mij voor te bereiden zodat ik goed en duidelijk kan praten. Maar ook in normaal praten ben ik vaak moeilijk te verstaan. Hier werd ik nogmaals op geattendeerd tijdens het evaluatie moment. Hier kan ik helaas niks aan doen behalve altijd mijn best doen om het te vermijden.</w:t>
       </w:r>
     </w:p>
     <w:p>
@@ -12401,7 +13153,6 @@
         <w:t>Bijlage 1: Originele Ontwerp</w:t>
       </w:r>
     </w:p>
-    <w:bookmarkStart w:id="47" w:name="_GoBack"/>
     <w:p>
       <w:r>
         <w:object w:dxaOrig="1531" w:dyaOrig="972">
@@ -12427,10 +13178,9 @@
           <v:shape id="_x0000_i1025" type="#_x0000_t75" style="width:76.55pt;height:48.6pt" o:ole="">
             <v:imagedata r:id="rId10" o:title=""/>
           </v:shape>
-          <o:OLEObject Type="Embed" ProgID="Package" ShapeID="_x0000_i1025" DrawAspect="Icon" ObjectID="_1463552608" r:id="rId11"/>
+          <o:OLEObject Type="Embed" ProgID="Package" ShapeID="_x0000_i1025" DrawAspect="Icon" ObjectID="_1463559644" r:id="rId11"/>
         </w:object>
       </w:r>
-      <w:bookmarkEnd w:id="47"/>
     </w:p>
     <w:sectPr>
       <w:pgSz w:w="12240" w:h="15840"/>
@@ -12473,22 +13223,7 @@
       </w:r>
     </w:p>
   </w:comment>
-  <w:comment w:id="33" w:author="Bas van Koesveld" w:date="2014-06-05T21:24:00Z" w:initials="">
-    <w:p>
-      <w:pPr>
-        <w:widowControl w:val="0"/>
-        <w:spacing w:line="240" w:lineRule="auto"/>
-      </w:pPr>
-      <w:r>
-        <w:rPr>
-          <w:rFonts w:ascii="Arial" w:eastAsia="Arial" w:hAnsi="Arial" w:cs="Arial"/>
-          <w:color w:val="000000"/>
-        </w:rPr>
-        <w:t>Ik heb geclaimd dat ik dit gedaan heb. Ik heb namelijk hooguit 10% van jouw code behouden</w:t>
-      </w:r>
-    </w:p>
-  </w:comment>
-  <w:comment w:id="40" w:author="Bas van Koesveld" w:date="2014-06-03T07:35:00Z" w:initials="">
+  <w:comment w:id="39" w:author="Bas van Koesveld" w:date="2014-06-03T07:35:00Z" w:initials="">
     <w:p>
       <w:pPr>
         <w:widowControl w:val="0"/>
@@ -13220,6 +13955,7 @@
   <w:style w:type="character" w:default="1" w:styleId="Standaardalinea-lettertype">
     <w:name w:val="Default Paragraph Font"/>
     <w:uiPriority w:val="1"/>
+    <w:semiHidden/>
     <w:unhideWhenUsed/>
   </w:style>
   <w:style w:type="table" w:default="1" w:styleId="Standaardtabel">
@@ -13741,6 +14477,23 @@
       <w:ind w:left="440"/>
     </w:pPr>
   </w:style>
+  <w:style w:type="paragraph" w:styleId="Normaalweb">
+    <w:name w:val="Normal (Web)"/>
+    <w:basedOn w:val="Standaard"/>
+    <w:uiPriority w:val="99"/>
+    <w:semiHidden/>
+    <w:unhideWhenUsed/>
+    <w:rsid w:val="00EC26C9"/>
+    <w:pPr>
+      <w:spacing w:before="100" w:beforeAutospacing="1" w:after="100" w:afterAutospacing="1" w:line="240" w:lineRule="auto"/>
+    </w:pPr>
+    <w:rPr>
+      <w:rFonts w:ascii="Times New Roman" w:eastAsia="Times New Roman" w:hAnsi="Times New Roman" w:cs="Times New Roman"/>
+      <w:sz w:val="24"/>
+      <w:szCs w:val="24"/>
+      <w:lang w:val="en-US" w:eastAsia="en-US"/>
+    </w:rPr>
+  </w:style>
 </w:styles>
 </file>
 
@@ -14101,6 +14854,7 @@
   <w:style w:type="character" w:default="1" w:styleId="Standaardalinea-lettertype">
     <w:name w:val="Default Paragraph Font"/>
     <w:uiPriority w:val="1"/>
+    <w:semiHidden/>
     <w:unhideWhenUsed/>
   </w:style>
   <w:style w:type="table" w:default="1" w:styleId="Standaardtabel">
@@ -14622,6 +15376,23 @@
       <w:ind w:left="440"/>
     </w:pPr>
   </w:style>
+  <w:style w:type="paragraph" w:styleId="Normaalweb">
+    <w:name w:val="Normal (Web)"/>
+    <w:basedOn w:val="Standaard"/>
+    <w:uiPriority w:val="99"/>
+    <w:semiHidden/>
+    <w:unhideWhenUsed/>
+    <w:rsid w:val="00EC26C9"/>
+    <w:pPr>
+      <w:spacing w:before="100" w:beforeAutospacing="1" w:after="100" w:afterAutospacing="1" w:line="240" w:lineRule="auto"/>
+    </w:pPr>
+    <w:rPr>
+      <w:rFonts w:ascii="Times New Roman" w:eastAsia="Times New Roman" w:hAnsi="Times New Roman" w:cs="Times New Roman"/>
+      <w:sz w:val="24"/>
+      <w:szCs w:val="24"/>
+      <w:lang w:val="en-US" w:eastAsia="en-US"/>
+    </w:rPr>
+  </w:style>
 </w:styles>
 </file>
 
@@ -14722,36 +15493,6 @@
     </w:docPart>
     <w:docPart>
       <w:docPartPr>
-        <w:name w:val="1D5AA781D6604F81A3CD731F2F689017"/>
-        <w:category>
-          <w:name w:val="Algemeen"/>
-          <w:gallery w:val="placeholder"/>
-        </w:category>
-        <w:types>
-          <w:type w:val="bbPlcHdr"/>
-        </w:types>
-        <w:behaviors>
-          <w:behavior w:val="content"/>
-        </w:behaviors>
-        <w:guid w:val="{89B8B6DB-45CA-470E-83A0-670D7D86A0DE}"/>
-      </w:docPartPr>
-      <w:docPartBody>
-        <w:p>
-          <w:pPr>
-            <w:pStyle w:val="1D5AA781D6604F81A3CD731F2F689017"/>
-          </w:pPr>
-          <w:r>
-            <w:rPr>
-              <w:b/>
-              <w:bCs/>
-            </w:rPr>
-            <w:t>[Kies de datum]</w:t>
-          </w:r>
-        </w:p>
-      </w:docPartBody>
-    </w:docPart>
-    <w:docPart>
-      <w:docPartPr>
         <w:name w:val="BB8A1570598944468D162AA2D8CF238E"/>
         <w:category>
           <w:name w:val="Algemeen"/>
@@ -14800,8 +15541,8 @@
     <w:pitch w:val="variable"/>
     <w:sig w:usb0="E00002FF" w:usb1="400004FF" w:usb2="00000000" w:usb3="00000000" w:csb0="0000019F" w:csb1="00000000"/>
   </w:font>
-  <w:font w:name="ＭＳ ゴシック">
-    <w:altName w:val="MS Gothic"/>
+  <w:font w:name="MS Gothic">
+    <w:altName w:val="ＭＳ ゴシック"/>
     <w:panose1 w:val="020B0609070205080204"/>
     <w:charset w:val="80"/>
     <w:family w:val="modern"/>
@@ -14829,11 +15570,11 @@
     <w:pitch w:val="variable"/>
     <w:sig w:usb0="00000287" w:usb1="00000000" w:usb2="00000000" w:usb3="00000000" w:csb0="0000009F" w:csb1="00000000"/>
   </w:font>
-  <w:font w:name="ＭＳ 明朝">
-    <w:altName w:val="MS Mincho"/>
+  <w:font w:name="MS Mincho">
+    <w:altName w:val="ＭＳ 明朝"/>
     <w:panose1 w:val="02020609040205080304"/>
     <w:charset w:val="80"/>
-    <w:family w:val="roman"/>
+    <w:family w:val="modern"/>
     <w:pitch w:val="fixed"/>
     <w:sig w:usb0="E00002FF" w:usb1="6AC7FDFB" w:usb2="00000012" w:usb3="00000000" w:csb0="0002009F" w:csb1="00000000"/>
   </w:font>
@@ -14863,6 +15604,7 @@
   <w:rsids>
     <w:rsidRoot w:val="007D0BFD"/>
     <w:rsid w:val="00736223"/>
+    <w:rsid w:val="00795D6F"/>
     <w:rsid w:val="007D0BFD"/>
     <w:rsid w:val="00F05F0D"/>
   </w:rsids>
@@ -14881,8 +15623,8 @@
   </m:mathPr>
   <w:themeFontLang w:val="nl-NL" w:eastAsia="ja-JP"/>
   <w:clrSchemeMapping w:bg1="light1" w:t1="dark1" w:bg2="light2" w:t2="dark2" w:accent1="accent1" w:accent2="accent2" w:accent3="accent3" w:accent4="accent4" w:accent5="accent5" w:accent6="accent6" w:hyperlink="hyperlink" w:followedHyperlink="followedHyperlink"/>
-  <w:decimalSymbol w:val="."/>
-  <w:listSeparator w:val=","/>
+  <w:decimalSymbol w:val=","/>
+  <w:listSeparator w:val=";"/>
 </w:settings>
 </file>
 
@@ -15609,7 +16351,7 @@
 <file path=customXml/item1.xml><?xml version="1.0" encoding="utf-8"?>
 <CoverPageProperties xmlns="http://schemas.microsoft.com/office/2006/coverPageProps">
   <PublishDate>2014-06-05T00:00:00</PublishDate>
-  <Abstract> Versie: 0.1 gemaakt op: 5-6-2014 </Abstract>
+  <Abstract> Versie: 0.2 gemaakt op: 6-6-2014 </Abstract>
   <CompanyAddress/>
   <CompanyPhone/>
   <CompanyFax/>
@@ -15630,7 +16372,7 @@
 </file>
 
 <file path=customXml/itemProps2.xml><?xml version="1.0" encoding="utf-8"?>
-<ds:datastoreItem xmlns:ds="http://schemas.openxmlformats.org/officeDocument/2006/customXml" ds:itemID="{715BC49E-9DE7-4FB5-87D1-7BF62F08E2CF}">
+<ds:datastoreItem xmlns:ds="http://schemas.openxmlformats.org/officeDocument/2006/customXml" ds:itemID="{A89BBEE6-F13F-4A45-AD07-646705325FB9}">
   <ds:schemaRefs>
     <ds:schemaRef ds:uri="http://schemas.openxmlformats.org/officeDocument/2006/bibliography"/>
   </ds:schemaRefs>

</xml_diff>

<commit_message>
All of the documentation + sponsors.find fix + responsive design on articles reverted
</commit_message>
<xml_diff>
--- a/documentatie/Portfolio.docx
+++ b/documentatie/Portfolio.docx
@@ -49,7 +49,6 @@
                 <w:dataBinding w:prefixMappings="xmlns:ns0='http://schemas.openxmlformats.org/officeDocument/2006/extended-properties'" w:xpath="/ns0:Properties[1]/ns0:Company[1]" w:storeItemID="{6668398D-A668-4E3E-A5EB-62B293D839F1}"/>
                 <w:text/>
               </w:sdtPr>
-              <w:sdtEndPr/>
               <w:sdtContent>
                 <w:tc>
                   <w:tcPr>
@@ -93,7 +92,6 @@
                 <w:dataBinding w:prefixMappings="xmlns:ns0='http://schemas.openxmlformats.org/package/2006/metadata/core-properties' xmlns:ns1='http://purl.org/dc/elements/1.1/'" w:xpath="/ns0:coreProperties[1]/ns1:title[1]" w:storeItemID="{6C3C8BC8-F283-45AE-878A-BAB7291924A1}"/>
                 <w:text/>
               </w:sdtPr>
-              <w:sdtEndPr/>
               <w:sdtContent>
                 <w:tc>
                   <w:tcPr>
@@ -144,7 +142,6 @@
                 <w:dataBinding w:prefixMappings="xmlns:ns0='http://schemas.openxmlformats.org/package/2006/metadata/core-properties' xmlns:ns1='http://purl.org/dc/elements/1.1/'" w:xpath="/ns0:coreProperties[1]/ns1:subject[1]" w:storeItemID="{6C3C8BC8-F283-45AE-878A-BAB7291924A1}"/>
                 <w:text/>
               </w:sdtPr>
-              <w:sdtEndPr/>
               <w:sdtContent>
                 <w:tc>
                   <w:tcPr>
@@ -212,7 +209,6 @@
                 <w:dataBinding w:prefixMappings="xmlns:ns0='http://schemas.openxmlformats.org/package/2006/metadata/core-properties' xmlns:ns1='http://purl.org/dc/elements/1.1/'" w:xpath="/ns0:coreProperties[1]/ns1:creator[1]" w:storeItemID="{6C3C8BC8-F283-45AE-878A-BAB7291924A1}"/>
                 <w:text/>
               </w:sdtPr>
-              <w:sdtEndPr/>
               <w:sdtContent>
                 <w:tc>
                   <w:tcPr>
@@ -253,9 +249,6 @@
                 </w:rPr>
                 <w:alias w:val="Datum"/>
                 <w:id w:val="516659546"/>
-                <w:placeholder>
-                  <w:docPart w:val="1D5AA781D6604F81A3CD731F2F689017"/>
-                </w:placeholder>
                 <w:dataBinding w:prefixMappings="xmlns:ns0='http://schemas.microsoft.com/office/2006/coverPageProps'" w:xpath="/ns0:CoverPageProperties[1]/ns0:PublishDate[1]" w:storeItemID="{55AF091B-3C7A-41E3-B477-F2FDAA23CFDA}"/>
                 <w:date w:fullDate="2014-06-05T00:00:00Z">
                   <w:dateFormat w:val="d-M-yyyy"/>
@@ -264,7 +257,6 @@
                   <w:calendar w:val="gregorian"/>
                 </w:date>
               </w:sdtPr>
-              <w:sdtEndPr/>
               <w:sdtContent>
                 <w:tc>
                   <w:tcPr>
@@ -312,7 +304,6 @@
                 <w:dataBinding w:prefixMappings="xmlns:ns0='http://schemas.microsoft.com/office/2006/coverPageProps'" w:xpath="/ns0:CoverPageProperties[1]/ns0:Abstract[1]" w:storeItemID="{55AF091B-3C7A-41E3-B477-F2FDAA23CFDA}"/>
                 <w:text/>
               </w:sdtPr>
-              <w:sdtEndPr/>
               <w:sdtContent>
                 <w:tc>
                   <w:tcPr>
@@ -347,7 +338,6 @@
           <w:r>
             <w:rPr>
               <w:noProof/>
-              <w:lang w:val="en-US" w:eastAsia="en-US"/>
             </w:rPr>
             <mc:AlternateContent>
               <mc:Choice Requires="wps">
@@ -501,7 +491,6 @@
           <w:r>
             <w:rPr>
               <w:noProof/>
-              <w:lang w:val="en-US" w:eastAsia="en-US"/>
             </w:rPr>
             <mc:AlternateContent>
               <mc:Choice Requires="wps">
@@ -599,11 +588,9 @@
     <w:sdt>
       <w:sdtPr>
         <w:rPr>
-          <w:smallCaps w:val="0"/>
           <w:spacing w:val="0"/>
           <w:sz w:val="22"/>
           <w:szCs w:val="22"/>
-          <w:lang w:bidi="ar-SA"/>
         </w:rPr>
         <w:id w:val="-1983758577"/>
         <w:docPartObj>
@@ -615,12 +602,17 @@
         <w:rPr>
           <w:b/>
           <w:bCs/>
+          <w:smallCaps w:val="0"/>
         </w:rPr>
       </w:sdtEndPr>
       <w:sdtContent>
         <w:p>
           <w:pPr>
-            <w:pStyle w:val="Kopvaninhoudsopgave"/>
+            <w:pStyle w:val="Kop1"/>
+            <w:numPr>
+              <w:ilvl w:val="0"/>
+              <w:numId w:val="0"/>
+            </w:numPr>
           </w:pPr>
           <w:r>
             <w:t>Inhoud</w:t>
@@ -2103,7 +2095,6 @@
     <w:p>
       <w:pPr>
         <w:pStyle w:val="Kop1"/>
-        <w:contextualSpacing w:val="0"/>
       </w:pPr>
       <w:bookmarkStart w:id="2" w:name="_Toc389810041"/>
       <w:r>
@@ -2136,7 +2127,6 @@
     <w:p>
       <w:pPr>
         <w:pStyle w:val="Kop1"/>
-        <w:contextualSpacing w:val="0"/>
       </w:pPr>
       <w:bookmarkStart w:id="3" w:name="h.g4pnrk5le4kw" w:colFirst="0" w:colLast="0"/>
       <w:bookmarkStart w:id="4" w:name="_Toc389810042"/>
@@ -2174,7 +2164,7 @@
       <w:r>
         <w:t xml:space="preserve">. Voor een overzicht, zie het portfolio op </w:t>
       </w:r>
-      <w:hyperlink r:id="rId8">
+      <w:hyperlink r:id="rId10">
         <w:r>
           <w:rPr>
             <w:color w:val="1155CC"/>
@@ -2238,13 +2228,11 @@
       <w:r>
         <w:t xml:space="preserve"> pagina heeft gezet. Het ontwerp werd gedaan door Martin Molenaar. Als wij vragen hadden over het ontwerp konden we het aan hem vragen.</w:t>
       </w:r>
-    </w:p>
-    <w:p>
-      <w:pPr>
-        <w:pStyle w:val="Kop2"/>
-      </w:pPr>
       <w:bookmarkStart w:id="7" w:name="h.t6rucd6but7a" w:colFirst="0" w:colLast="0"/>
       <w:bookmarkEnd w:id="7"/>
+      <w:r>
+        <w:t xml:space="preserve"> </w:t>
+      </w:r>
     </w:p>
     <w:p>
       <w:pPr>
@@ -2302,14 +2290,16 @@
     <w:p>
       <w:pPr>
         <w:pStyle w:val="Kop1"/>
-        <w:contextualSpacing w:val="0"/>
       </w:pPr>
       <w:bookmarkStart w:id="9" w:name="h.71qillnor30d" w:colFirst="0" w:colLast="0"/>
       <w:bookmarkStart w:id="10" w:name="_Toc389810045"/>
       <w:bookmarkEnd w:id="9"/>
       <w:r>
         <w:lastRenderedPageBreak/>
-        <w:t>Management en Beheer</w:t>
+        <w:t>Management</w:t>
+      </w:r>
+      <w:r>
+        <w:t xml:space="preserve"> en Beheer</w:t>
       </w:r>
       <w:bookmarkEnd w:id="10"/>
     </w:p>
@@ -2321,7 +2311,10 @@
       <w:bookmarkStart w:id="12" w:name="_Toc389810046"/>
       <w:bookmarkEnd w:id="11"/>
       <w:r>
-        <w:t>Methoden en Technieken</w:t>
+        <w:t xml:space="preserve">Methoden en </w:t>
+      </w:r>
+      <w:r>
+        <w:t>Technieken</w:t>
       </w:r>
       <w:bookmarkEnd w:id="12"/>
     </w:p>
@@ -11465,7 +11458,6 @@
     <w:p>
       <w:pPr>
         <w:pStyle w:val="Kop1"/>
-        <w:contextualSpacing w:val="0"/>
       </w:pPr>
       <w:bookmarkStart w:id="18" w:name="h.ef0y25k72fet" w:colFirst="0" w:colLast="0"/>
       <w:bookmarkStart w:id="19" w:name="_Toc389810049"/>
@@ -11922,7 +11914,6 @@
     <w:p>
       <w:pPr>
         <w:pStyle w:val="Kop1"/>
-        <w:contextualSpacing w:val="0"/>
       </w:pPr>
       <w:bookmarkStart w:id="37" w:name="h.m8jt83xsw8gk" w:colFirst="0" w:colLast="0"/>
       <w:bookmarkStart w:id="38" w:name="_Toc389810058"/>
@@ -11939,7 +11930,7 @@
     </w:p>
     <w:p>
       <w:pPr>
-        <w:pStyle w:val="Kop3"/>
+        <w:pStyle w:val="Kop2"/>
       </w:pPr>
       <w:bookmarkStart w:id="40" w:name="h.vp7rkrvwv43u" w:colFirst="0" w:colLast="0"/>
       <w:bookmarkStart w:id="41" w:name="_Toc389810059"/>
@@ -11948,6 +11939,21 @@
         <w:t>Jorn Harkema</w:t>
       </w:r>
       <w:bookmarkEnd w:id="41"/>
+    </w:p>
+    <w:p>
+      <w:pPr>
+        <w:pStyle w:val="Kop3"/>
+        <w:rPr>
+          <w:rFonts w:cs="Times New Roman"/>
+          <w:lang w:eastAsia="en-US"/>
+        </w:rPr>
+      </w:pPr>
+      <w:r>
+        <w:rPr>
+          <w:lang w:eastAsia="en-US"/>
+        </w:rPr>
+        <w:t>Wees proactief</w:t>
+      </w:r>
     </w:p>
     <w:p>
       <w:pPr>
@@ -11960,12 +11966,10 @@
       <w:r>
         <w:rPr>
           <w:rFonts w:eastAsia="Times New Roman" w:cs="Arial"/>
-          <w:b/>
-          <w:bCs/>
           <w:color w:val="000000"/>
           <w:lang w:eastAsia="en-US"/>
         </w:rPr>
-        <w:t>Wees proactief</w:t>
+        <w:t>Ik ben tevreden met de manier hoe ik de habit ‘wees proactief’ heb gebruikt in ons project.</w:t>
       </w:r>
     </w:p>
     <w:p>
@@ -11982,25 +11986,7 @@
           <w:color w:val="000000"/>
           <w:lang w:eastAsia="en-US"/>
         </w:rPr>
-        <w:t xml:space="preserve">Ik ben tevreden met de manier hoe ik de </w:t>
-      </w:r>
-      <w:proofErr w:type="spellStart"/>
-      <w:r>
-        <w:rPr>
-          <w:rFonts w:eastAsia="Times New Roman" w:cs="Arial"/>
-          <w:color w:val="000000"/>
-          <w:lang w:eastAsia="en-US"/>
-        </w:rPr>
-        <w:t>habit</w:t>
-      </w:r>
-      <w:proofErr w:type="spellEnd"/>
-      <w:r>
-        <w:rPr>
-          <w:rFonts w:eastAsia="Times New Roman" w:cs="Arial"/>
-          <w:color w:val="000000"/>
-          <w:lang w:eastAsia="en-US"/>
-        </w:rPr>
-        <w:t xml:space="preserve"> ‘wees proactief’ heb gebruikt in ons project.</w:t>
+        <w:t>Ik ging elke dag vol aan het werk om ervoor te zorgen dat alles af was aan het einde van de week. Soms werkten we zo snel dat we al dingen konden maken van de volgende weken, dit zorgde er weer voor dat we voorliepen op de planning.</w:t>
       </w:r>
     </w:p>
     <w:p>
@@ -12017,17 +12003,7 @@
           <w:color w:val="000000"/>
           <w:lang w:eastAsia="en-US"/>
         </w:rPr>
-        <w:t>Ik ging elke dag vol aan het werk om ervoor te zorgen dat alles af was aan het einde van de week. Soms werkten we zo snel d</w:t>
-      </w:r>
-      <w:bookmarkStart w:id="42" w:name="_GoBack"/>
-      <w:bookmarkEnd w:id="42"/>
-      <w:r>
-        <w:rPr>
-          <w:rFonts w:eastAsia="Times New Roman" w:cs="Arial"/>
-          <w:color w:val="000000"/>
-          <w:lang w:eastAsia="en-US"/>
-        </w:rPr>
-        <w:t>at we al dingen konden maken van de volgende weken, dit zorgde er weer voor dat we voorliepen op de planning.</w:t>
+        <w:t>Proactief werken hielp mij ook bij de dingen die ik thuis nog moest doen, ik bleef daar ook veel actiever bezig, zo heb ik nog veel werk rond het huis kunnen verzetten.</w:t>
       </w:r>
     </w:p>
     <w:p>
@@ -12038,13 +12014,20 @@
           <w:lang w:eastAsia="en-US"/>
         </w:rPr>
       </w:pPr>
-      <w:r>
+    </w:p>
+    <w:p>
+      <w:pPr>
+        <w:pStyle w:val="Kop3"/>
         <w:rPr>
-          <w:rFonts w:eastAsia="Times New Roman" w:cs="Arial"/>
-          <w:color w:val="000000"/>
+          <w:rFonts w:cs="Times New Roman"/>
           <w:lang w:eastAsia="en-US"/>
         </w:rPr>
-        <w:t>Proactief werken hielp mij ook bij de dingen die ik thuis nog moest doen, ik bleef daar ook veel actiever bezig, zo heb ik nog veel werk rond het huis kunnen verzetten.</w:t>
+      </w:pPr>
+      <w:r>
+        <w:rPr>
+          <w:lang w:eastAsia="en-US"/>
+        </w:rPr>
+        <w:t>Begin met het einde in gedachten</w:t>
       </w:r>
     </w:p>
     <w:p>
@@ -12055,6 +12038,14 @@
           <w:lang w:eastAsia="en-US"/>
         </w:rPr>
       </w:pPr>
+      <w:r>
+        <w:rPr>
+          <w:rFonts w:eastAsia="Times New Roman" w:cs="Arial"/>
+          <w:color w:val="000000"/>
+          <w:lang w:eastAsia="en-US"/>
+        </w:rPr>
+        <w:t>Bij dit project was het heel makkelijk om het einde in gedachten te houden, omdat het design al was gemaakt. Wij konden hierdoor goed zien wat er voor functionaliteit in moest. Ook omdat wij sprints gebruikten kon ik het eind van elke week ook goed zien en kon ik daar goed naartoe werken.</w:t>
+      </w:r>
     </w:p>
     <w:p>
       <w:pPr>
@@ -12067,12 +12058,10 @@
       <w:r>
         <w:rPr>
           <w:rFonts w:eastAsia="Times New Roman" w:cs="Arial"/>
-          <w:b/>
-          <w:bCs/>
           <w:color w:val="000000"/>
           <w:lang w:eastAsia="en-US"/>
         </w:rPr>
-        <w:t>Begin met het einde in gedachten</w:t>
+        <w:t>Bij elk apart onderdeel dat ik moest maken heb ik ook eerst rustig bekeken hoe hij het er in het eind uit moest komen te zien. Met die gedachte heb ik het onderdeel gemaakt.</w:t>
       </w:r>
     </w:p>
     <w:p>
@@ -12083,13 +12072,20 @@
           <w:lang w:eastAsia="en-US"/>
         </w:rPr>
       </w:pPr>
-      <w:r>
+    </w:p>
+    <w:p>
+      <w:pPr>
+        <w:pStyle w:val="Kop3"/>
         <w:rPr>
-          <w:rFonts w:eastAsia="Times New Roman" w:cs="Arial"/>
-          <w:color w:val="000000"/>
+          <w:rFonts w:cs="Times New Roman"/>
           <w:lang w:eastAsia="en-US"/>
         </w:rPr>
-        <w:t>Bij dit project was het heel makkelijk om het einde in gedachten te houden, omdat het design al was gemaakt. Wij konden hierdoor goed zien wat er voor functionaliteit in moest. Ook omdat wij sprints gebruikten kon ik het eind van elke week ook goed zien en kon ik daar goed naartoe werken.</w:t>
+      </w:pPr>
+      <w:r>
+        <w:rPr>
+          <w:lang w:eastAsia="en-US"/>
+        </w:rPr>
+        <w:t>Belangrijke dingen eerst</w:t>
       </w:r>
     </w:p>
     <w:p>
@@ -12106,7 +12102,25 @@
           <w:color w:val="000000"/>
           <w:lang w:eastAsia="en-US"/>
         </w:rPr>
-        <w:t>Bij elk apart onderdeel dat ik moest maken heb ik ook eerst rustig bekeken hoe hij het er in het eind uit moest komen te zien. Met die gedachte heb ik het onderdeel gemaakt.</w:t>
+        <w:t>Eerst hebben we bij de algemene planning goed bekeken wat de hoogste prioriteit had, zodat we dit het snelst af hadden. Daarna hebben we per week bekeken wat er op dat moment erg belangrijk is en hebben we dat naar voren geschoven. Ook binnen een sprint heb ik goed gekeken welk onderdeel het eerste af moet zijn omdat bijvoorbeeld een ander onderdeel van een teamgenoot daarvan afhankelijk is.</w:t>
+      </w:r>
+    </w:p>
+    <w:p>
+      <w:pPr>
+        <w:spacing w:after="0" w:line="240" w:lineRule="auto"/>
+        <w:rPr>
+          <w:rFonts w:eastAsia="Times New Roman" w:cs="Arial"/>
+          <w:color w:val="000000"/>
+          <w:lang w:eastAsia="en-US"/>
+        </w:rPr>
+      </w:pPr>
+      <w:r>
+        <w:rPr>
+          <w:rFonts w:eastAsia="Times New Roman" w:cs="Arial"/>
+          <w:color w:val="000000"/>
+          <w:lang w:eastAsia="en-US"/>
+        </w:rPr>
+        <w:t>Op deze manier hebben we er goed voor gezorgd dat steeds de belangrijke dingen prima in orde waren.</w:t>
       </w:r>
     </w:p>
     <w:p>
@@ -12120,21 +12134,16 @@
     </w:p>
     <w:p>
       <w:pPr>
-        <w:spacing w:after="0" w:line="240" w:lineRule="auto"/>
+        <w:pStyle w:val="Kop3"/>
         <w:rPr>
-          <w:rFonts w:eastAsia="Times New Roman" w:cs="Times New Roman"/>
           <w:lang w:eastAsia="en-US"/>
         </w:rPr>
       </w:pPr>
       <w:r>
         <w:rPr>
-          <w:rFonts w:eastAsia="Times New Roman" w:cs="Arial"/>
-          <w:b/>
-          <w:bCs/>
-          <w:color w:val="000000"/>
           <w:lang w:eastAsia="en-US"/>
         </w:rPr>
-        <w:t>Belangrijke dingen eerst</w:t>
+        <w:t>Werk synergetisch</w:t>
       </w:r>
     </w:p>
     <w:p>
@@ -12151,7 +12160,7 @@
           <w:color w:val="000000"/>
           <w:lang w:eastAsia="en-US"/>
         </w:rPr>
-        <w:t>Eerst hebben we bij de algemene planning goed bekeken wat de hoogste prioriteit had, zodat we dit het snelst af hadden. Daarna hebben we per week bekeken wat er op dat moment erg belangrijk is en hebben we dat naar voren geschoven. Ook binnen een sprint heb ik goed gekeken welk onderdeel het eerste af moet zijn omdat bijvoorbeeld een ander onderdeel van een teamgenoot daarvan afhankelijk is.</w:t>
+        <w:t>Over deze habit ben ik erg tevreden in dit project. We werken goed samen en hielpen elkaar goed als we vragen hadden.</w:t>
       </w:r>
     </w:p>
     <w:p>
@@ -12168,7 +12177,25 @@
           <w:color w:val="000000"/>
           <w:lang w:eastAsia="en-US"/>
         </w:rPr>
-        <w:t>Op deze manier hebben we er goed voor gezorgd dat steeds de belangrijke dingen prima in orde waren.</w:t>
+        <w:t>Als ik bijvoorbeeld ergens niet uit kwam, kwam er gelijk een teamgenoot bij en werd ik geholpen als ik hulp vroeg. Maar ook in andere opzichten werkten we synergetisch, een voorbeeld daarvan is koffie halen. Als we zin in koffie hadden, was er altijd wel iemand die even koffie ging zetten.</w:t>
+      </w:r>
+    </w:p>
+    <w:p>
+      <w:pPr>
+        <w:spacing w:after="0" w:line="240" w:lineRule="auto"/>
+        <w:rPr>
+          <w:rFonts w:eastAsia="Times New Roman" w:cs="Arial"/>
+          <w:color w:val="000000"/>
+          <w:lang w:eastAsia="en-US"/>
+        </w:rPr>
+      </w:pPr>
+      <w:r>
+        <w:rPr>
+          <w:rFonts w:eastAsia="Times New Roman" w:cs="Arial"/>
+          <w:color w:val="000000"/>
+          <w:lang w:eastAsia="en-US"/>
+        </w:rPr>
+        <w:t>Ook binnen het bedrijf werkte ik synergetisch, ik kon goed opschieten met mijn collega’s en heb ook veel samengewerkt met Martin om het design goed af te stellen.</w:t>
       </w:r>
     </w:p>
     <w:p>
@@ -12182,21 +12209,17 @@
     </w:p>
     <w:p>
       <w:pPr>
-        <w:spacing w:after="0" w:line="240" w:lineRule="auto"/>
+        <w:pStyle w:val="Kop3"/>
         <w:rPr>
-          <w:rFonts w:eastAsia="Times New Roman" w:cs="Times New Roman"/>
+          <w:rFonts w:cs="Times New Roman"/>
           <w:lang w:eastAsia="en-US"/>
         </w:rPr>
       </w:pPr>
       <w:r>
         <w:rPr>
-          <w:rFonts w:eastAsia="Times New Roman" w:cs="Arial"/>
-          <w:b/>
-          <w:bCs/>
-          <w:color w:val="000000"/>
           <w:lang w:eastAsia="en-US"/>
         </w:rPr>
-        <w:t>Werk synergetisch</w:t>
+        <w:t>Reflectie</w:t>
       </w:r>
     </w:p>
     <w:p>
@@ -12211,27 +12234,10 @@
         <w:rPr>
           <w:rFonts w:eastAsia="Times New Roman" w:cs="Arial"/>
           <w:color w:val="000000"/>
+          <w:u w:val="single"/>
           <w:lang w:eastAsia="en-US"/>
         </w:rPr>
-        <w:t xml:space="preserve">Over deze </w:t>
-      </w:r>
-      <w:proofErr w:type="spellStart"/>
-      <w:r>
-        <w:rPr>
-          <w:rFonts w:eastAsia="Times New Roman" w:cs="Arial"/>
-          <w:color w:val="000000"/>
-          <w:lang w:eastAsia="en-US"/>
-        </w:rPr>
-        <w:t>habit</w:t>
-      </w:r>
-      <w:proofErr w:type="spellEnd"/>
-      <w:r>
-        <w:rPr>
-          <w:rFonts w:eastAsia="Times New Roman" w:cs="Arial"/>
-          <w:color w:val="000000"/>
-          <w:lang w:eastAsia="en-US"/>
-        </w:rPr>
-        <w:t xml:space="preserve"> ben ik erg tevreden in dit project. We werken goed samen en hielpen elkaar goed als we vragen hadden.</w:t>
+        <w:t>Hoe heb je laten zien dat je je professioneel hebt gedragen tijdens je stage?</w:t>
       </w:r>
     </w:p>
     <w:p>
@@ -12248,7 +12254,7 @@
           <w:color w:val="000000"/>
           <w:lang w:eastAsia="en-US"/>
         </w:rPr>
-        <w:t>Als ik bijvoorbeeld ergens niet uit kwam, kwam er gelijk een teamgenoot bij en werd ik geholpen als ik hulp vroeg. Maar ook in andere opzichten werkten we synergetisch, een voorbeeld daarvan is koffie halen. Als we zin in koffie hadden, was er altijd wel iemand die even koffie ging zetten.</w:t>
+        <w:t>Ik heb vanaf het begin het project serieus opgepakt en wilde het tot een perfect project laten leiden.</w:t>
       </w:r>
     </w:p>
     <w:p>
@@ -12265,7 +12271,8 @@
           <w:color w:val="000000"/>
           <w:lang w:eastAsia="en-US"/>
         </w:rPr>
-        <w:t>Ook binnen het bedrijf werkte ik synergetisch, ik kon goed opschieten met mijn collega’s en heb ook veel samengewerkt met Martin om het design goed af te stellen.</w:t>
+        <w:lastRenderedPageBreak/>
+        <w:t>Met die gedachte heb ik ervoor gezorgd dat ik altijd op tijd aanwezig was en de afspraken die ik had nagekomen was. Ook heb ik zorgvuldig aan het project gewerkt en niet soms dingen maar half afgemaakt.</w:t>
       </w:r>
     </w:p>
     <w:p>
@@ -12288,12 +12295,11 @@
       <w:r>
         <w:rPr>
           <w:rFonts w:eastAsia="Times New Roman" w:cs="Arial"/>
-          <w:b/>
-          <w:bCs/>
           <w:color w:val="000000"/>
+          <w:u w:val="single"/>
           <w:lang w:eastAsia="en-US"/>
         </w:rPr>
-        <w:t>Reflectie</w:t>
+        <w:t>Wat waren belangrijke leermomenten voor jou?</w:t>
       </w:r>
     </w:p>
     <w:p>
@@ -12304,6 +12310,32 @@
           <w:lang w:eastAsia="en-US"/>
         </w:rPr>
       </w:pPr>
+      <w:r>
+        <w:rPr>
+          <w:rFonts w:eastAsia="Times New Roman" w:cs="Arial"/>
+          <w:color w:val="000000"/>
+          <w:lang w:eastAsia="en-US"/>
+        </w:rPr>
+        <w:t xml:space="preserve">Het grote leermoment dit project was CakePHP. Ik was nog niet heel ervaren met </w:t>
+      </w:r>
+      <w:proofErr w:type="spellStart"/>
+      <w:r>
+        <w:rPr>
+          <w:rFonts w:eastAsia="Times New Roman" w:cs="Arial"/>
+          <w:color w:val="000000"/>
+          <w:lang w:eastAsia="en-US"/>
+        </w:rPr>
+        <w:t>frameworks</w:t>
+      </w:r>
+      <w:proofErr w:type="spellEnd"/>
+      <w:r>
+        <w:rPr>
+          <w:rFonts w:eastAsia="Times New Roman" w:cs="Arial"/>
+          <w:color w:val="000000"/>
+          <w:lang w:eastAsia="en-US"/>
+        </w:rPr>
+        <w:t xml:space="preserve"> en nu moest ik verplicht met CakePHP een website bouwen. Dit was vooral de eerste week veel leren over hoe alles werkt.</w:t>
+      </w:r>
     </w:p>
     <w:p>
       <w:pPr>
@@ -12317,10 +12349,9 @@
         <w:rPr>
           <w:rFonts w:eastAsia="Times New Roman" w:cs="Arial"/>
           <w:color w:val="000000"/>
-          <w:u w:val="single"/>
           <w:lang w:eastAsia="en-US"/>
         </w:rPr>
-        <w:t>Hoe heb je laten zien dat je je professioneel hebt gedragen tijdens je stage?</w:t>
+        <w:t>Maar ook het bedrijf zelf heeft mij een leermoment gegeven. In elk bedrijf gaan de dingen weer anders en zo is het in dit bedrijf ook. Het bedrijf heeft mij laten zien hoe de dingen ook geregeld kunnen worden, bijvoorbeeld een slicer in India.</w:t>
       </w:r>
     </w:p>
     <w:p>
@@ -12331,14 +12362,6 @@
           <w:lang w:eastAsia="en-US"/>
         </w:rPr>
       </w:pPr>
-      <w:r>
-        <w:rPr>
-          <w:rFonts w:eastAsia="Times New Roman" w:cs="Arial"/>
-          <w:color w:val="000000"/>
-          <w:lang w:eastAsia="en-US"/>
-        </w:rPr>
-        <w:t>Ik heb vanaf het begin het project serieus opgepakt en wilde het tot een perfect project laten leiden.</w:t>
-      </w:r>
     </w:p>
     <w:p>
       <w:pPr>
@@ -12352,9 +12375,10 @@
         <w:rPr>
           <w:rFonts w:eastAsia="Times New Roman" w:cs="Arial"/>
           <w:color w:val="000000"/>
+          <w:u w:val="single"/>
           <w:lang w:eastAsia="en-US"/>
         </w:rPr>
-        <w:t>Met die gedachte heb ik ervoor gezorgd dat ik altijd op tijd aanwezig was en de afspraken die ik had nagekomen was. Ook heb ik zorgvuldig aan het project gewerkt en niet soms dingen maar half afgemaakt.</w:t>
+        <w:t>Hoe was de samenwerking met medestudenten en andere betrokkenen?</w:t>
       </w:r>
     </w:p>
     <w:p>
@@ -12365,6 +12389,14 @@
           <w:lang w:eastAsia="en-US"/>
         </w:rPr>
       </w:pPr>
+      <w:r>
+        <w:rPr>
+          <w:rFonts w:eastAsia="Times New Roman" w:cs="Arial"/>
+          <w:color w:val="000000"/>
+          <w:lang w:eastAsia="en-US"/>
+        </w:rPr>
+        <w:t>Omdat Bas, Ron en ik al 2 jaar met elkaar samenwerken, weten we al wat we van elkaar kunnen verwachten. Ook in dit project liep de samenwerking tussen ons weer top, als één van ons hulp nodig had was dat zo geregeld en kwamen we er met zijn allen goed uit. Ook qua werksfeer is dit heel mooi, deze sfeer is veel gezelliger dan in bijvoorbeeld een groep waar je iedereen pas net kent.</w:t>
+      </w:r>
     </w:p>
     <w:p>
       <w:pPr>
@@ -12378,10 +12410,9 @@
         <w:rPr>
           <w:rFonts w:eastAsia="Times New Roman" w:cs="Arial"/>
           <w:color w:val="000000"/>
-          <w:u w:val="single"/>
           <w:lang w:eastAsia="en-US"/>
         </w:rPr>
-        <w:t>Wat waren belangrijke leermomenten voor jou?</w:t>
+        <w:t>Ook de samenwerking met het bedrijf liep goed, we werden snel geaccepteerd als collega’s en konden goed met elkaar overweg. Ik heb ook veel met Martin overlegd over het design en dit ging prima.</w:t>
       </w:r>
     </w:p>
     <w:p>
@@ -12392,69 +12423,6 @@
           <w:lang w:eastAsia="en-US"/>
         </w:rPr>
       </w:pPr>
-      <w:r>
-        <w:rPr>
-          <w:rFonts w:eastAsia="Times New Roman" w:cs="Arial"/>
-          <w:color w:val="000000"/>
-          <w:lang w:eastAsia="en-US"/>
-        </w:rPr>
-        <w:lastRenderedPageBreak/>
-        <w:t xml:space="preserve">Het grote leermoment dit project was </w:t>
-      </w:r>
-      <w:proofErr w:type="spellStart"/>
-      <w:r>
-        <w:rPr>
-          <w:rFonts w:eastAsia="Times New Roman" w:cs="Arial"/>
-          <w:color w:val="000000"/>
-          <w:lang w:eastAsia="en-US"/>
-        </w:rPr>
-        <w:t>CakePHP</w:t>
-      </w:r>
-      <w:proofErr w:type="spellEnd"/>
-      <w:r>
-        <w:rPr>
-          <w:rFonts w:eastAsia="Times New Roman" w:cs="Arial"/>
-          <w:color w:val="000000"/>
-          <w:lang w:eastAsia="en-US"/>
-        </w:rPr>
-        <w:t xml:space="preserve">. Ik was nog niet heel ervaren met </w:t>
-      </w:r>
-      <w:proofErr w:type="spellStart"/>
-      <w:r>
-        <w:rPr>
-          <w:rFonts w:eastAsia="Times New Roman" w:cs="Arial"/>
-          <w:color w:val="000000"/>
-          <w:lang w:eastAsia="en-US"/>
-        </w:rPr>
-        <w:t>frameworks</w:t>
-      </w:r>
-      <w:proofErr w:type="spellEnd"/>
-      <w:r>
-        <w:rPr>
-          <w:rFonts w:eastAsia="Times New Roman" w:cs="Arial"/>
-          <w:color w:val="000000"/>
-          <w:lang w:eastAsia="en-US"/>
-        </w:rPr>
-        <w:t xml:space="preserve"> en nu moest ik verplicht met </w:t>
-      </w:r>
-      <w:proofErr w:type="spellStart"/>
-      <w:r>
-        <w:rPr>
-          <w:rFonts w:eastAsia="Times New Roman" w:cs="Arial"/>
-          <w:color w:val="000000"/>
-          <w:lang w:eastAsia="en-US"/>
-        </w:rPr>
-        <w:t>CakePHP</w:t>
-      </w:r>
-      <w:proofErr w:type="spellEnd"/>
-      <w:r>
-        <w:rPr>
-          <w:rFonts w:eastAsia="Times New Roman" w:cs="Arial"/>
-          <w:color w:val="000000"/>
-          <w:lang w:eastAsia="en-US"/>
-        </w:rPr>
-        <w:t xml:space="preserve"> een website bouwen. Dit was vooral de eerste week veel leren over hoe alles werkt.</w:t>
-      </w:r>
     </w:p>
     <w:p>
       <w:pPr>
@@ -12468,27 +12436,10 @@
         <w:rPr>
           <w:rFonts w:eastAsia="Times New Roman" w:cs="Arial"/>
           <w:color w:val="000000"/>
+          <w:u w:val="single"/>
           <w:lang w:eastAsia="en-US"/>
         </w:rPr>
-        <w:t xml:space="preserve">Maar ook het bedrijf zelf heeft mij een leermoment gegeven. In elk bedrijf gaan de dingen weer anders en zo is het in dit bedrijf ook. Het bedrijf heeft mij laten zien hoe de dingen ook geregeld kunnen worden, bijvoorbeeld een </w:t>
-      </w:r>
-      <w:proofErr w:type="spellStart"/>
-      <w:r>
-        <w:rPr>
-          <w:rFonts w:eastAsia="Times New Roman" w:cs="Arial"/>
-          <w:color w:val="000000"/>
-          <w:lang w:eastAsia="en-US"/>
-        </w:rPr>
-        <w:t>slicer</w:t>
-      </w:r>
-      <w:proofErr w:type="spellEnd"/>
-      <w:r>
-        <w:rPr>
-          <w:rFonts w:eastAsia="Times New Roman" w:cs="Arial"/>
-          <w:color w:val="000000"/>
-          <w:lang w:eastAsia="en-US"/>
-        </w:rPr>
-        <w:t xml:space="preserve"> in India.</w:t>
+        <w:t>Tot welke nieuwe leerdoelen hebben je ervaringen geleid?</w:t>
       </w:r>
     </w:p>
     <w:p>
@@ -12499,6 +12450,14 @@
           <w:lang w:eastAsia="en-US"/>
         </w:rPr>
       </w:pPr>
+      <w:r>
+        <w:rPr>
+          <w:rFonts w:eastAsia="Times New Roman" w:cs="Arial"/>
+          <w:color w:val="000000"/>
+          <w:lang w:eastAsia="en-US"/>
+        </w:rPr>
+        <w:t>Ik heb vaak binnen het project gemerkt dat ik wat achterliep qua programmeer ervaring.</w:t>
+      </w:r>
     </w:p>
     <w:p>
       <w:pPr>
@@ -12512,10 +12471,9 @@
         <w:rPr>
           <w:rFonts w:eastAsia="Times New Roman" w:cs="Arial"/>
           <w:color w:val="000000"/>
-          <w:u w:val="single"/>
           <w:lang w:eastAsia="en-US"/>
         </w:rPr>
-        <w:t>Hoe was de samenwerking met medestudenten en andere betrokkenen?</w:t>
+        <w:t>Vaak bij onderdelen waar ik een half uur aan werk, hebben mijn teamgenoten in 10 minuten opgelost. Ook loop ik soms vast op iets wat best wel simpel is.</w:t>
       </w:r>
     </w:p>
     <w:p>
@@ -12532,7 +12490,7 @@
           <w:color w:val="000000"/>
           <w:lang w:eastAsia="en-US"/>
         </w:rPr>
-        <w:t>Omdat Bas, Ron en ik al 2 jaar met elkaar samenwerken, weten we al wat we van elkaar kunnen verwachten. Ook in dit project liep de samenwerking tussen ons weer top, als één van ons hulp nodig had was dat zo geregeld en kwamen we er met zijn allen goed uit. Ook qua werksfeer is dit heel mooi, deze sfeer is veel gezelliger dan in bijvoorbeeld een groep waar je iedereen pas net kent.</w:t>
+        <w:t>Mijn leerdoel is dan ook meer ervaring binnen het programmeren opdoen. Ik ga dit bereiken door in de vakantie te blijven programmeren en de onderdelen waar ik moeite mee heb goed onder de knie te krijgen.</w:t>
       </w:r>
     </w:p>
     <w:p>
@@ -12543,14 +12501,6 @@
           <w:lang w:eastAsia="en-US"/>
         </w:rPr>
       </w:pPr>
-      <w:r>
-        <w:rPr>
-          <w:rFonts w:eastAsia="Times New Roman" w:cs="Arial"/>
-          <w:color w:val="000000"/>
-          <w:lang w:eastAsia="en-US"/>
-        </w:rPr>
-        <w:t>Ook de samenwerking met het bedrijf liep goed, we werden snel geaccepteerd als collega’s en konden goed met elkaar overweg. Ik heb ook veel met Martin overlegd over het design en dit ging prima.</w:t>
-      </w:r>
     </w:p>
     <w:p>
       <w:pPr>
@@ -12560,6 +12510,15 @@
           <w:lang w:eastAsia="en-US"/>
         </w:rPr>
       </w:pPr>
+      <w:r>
+        <w:rPr>
+          <w:rFonts w:eastAsia="Times New Roman" w:cs="Arial"/>
+          <w:color w:val="000000"/>
+          <w:u w:val="single"/>
+          <w:lang w:eastAsia="en-US"/>
+        </w:rPr>
+        <w:t>De begeleiding binnen de organisatie</w:t>
+      </w:r>
     </w:p>
     <w:p>
       <w:pPr>
@@ -12573,102 +12532,6 @@
         <w:rPr>
           <w:rFonts w:eastAsia="Times New Roman" w:cs="Arial"/>
           <w:color w:val="000000"/>
-          <w:u w:val="single"/>
-          <w:lang w:eastAsia="en-US"/>
-        </w:rPr>
-        <w:t>Tot welke nieuwe leerdoelen hebben je ervaringen geleid?</w:t>
-      </w:r>
-    </w:p>
-    <w:p>
-      <w:pPr>
-        <w:spacing w:after="0" w:line="240" w:lineRule="auto"/>
-        <w:rPr>
-          <w:rFonts w:eastAsia="Times New Roman" w:cs="Times New Roman"/>
-          <w:lang w:eastAsia="en-US"/>
-        </w:rPr>
-      </w:pPr>
-      <w:r>
-        <w:rPr>
-          <w:rFonts w:eastAsia="Times New Roman" w:cs="Arial"/>
-          <w:color w:val="000000"/>
-          <w:lang w:eastAsia="en-US"/>
-        </w:rPr>
-        <w:t>Ik heb vaak binnen het project gemerkt dat ik wat achterliep qua programmeer ervaring.</w:t>
-      </w:r>
-    </w:p>
-    <w:p>
-      <w:pPr>
-        <w:spacing w:after="0" w:line="240" w:lineRule="auto"/>
-        <w:rPr>
-          <w:rFonts w:eastAsia="Times New Roman" w:cs="Times New Roman"/>
-          <w:lang w:eastAsia="en-US"/>
-        </w:rPr>
-      </w:pPr>
-      <w:r>
-        <w:rPr>
-          <w:rFonts w:eastAsia="Times New Roman" w:cs="Arial"/>
-          <w:color w:val="000000"/>
-          <w:lang w:eastAsia="en-US"/>
-        </w:rPr>
-        <w:t>Vaak bij onderdelen waar ik een half uur aan werk, hebben mijn teamgenoten in 10 minuten opgelost. Ook loop ik soms vast op iets wat best wel simpel is.</w:t>
-      </w:r>
-    </w:p>
-    <w:p>
-      <w:pPr>
-        <w:spacing w:after="0" w:line="240" w:lineRule="auto"/>
-        <w:rPr>
-          <w:rFonts w:eastAsia="Times New Roman" w:cs="Times New Roman"/>
-          <w:lang w:eastAsia="en-US"/>
-        </w:rPr>
-      </w:pPr>
-      <w:r>
-        <w:rPr>
-          <w:rFonts w:eastAsia="Times New Roman" w:cs="Arial"/>
-          <w:color w:val="000000"/>
-          <w:lang w:eastAsia="en-US"/>
-        </w:rPr>
-        <w:t>Mijn leerdoel is dan ook meer ervaring binnen het programmeren opdoen. Ik ga dit bereiken door in de vakantie te blijven programmeren en de onderdelen waar ik moeite mee heb goed onder de knie te krijgen.</w:t>
-      </w:r>
-    </w:p>
-    <w:p>
-      <w:pPr>
-        <w:spacing w:after="0" w:line="240" w:lineRule="auto"/>
-        <w:rPr>
-          <w:rFonts w:eastAsia="Times New Roman" w:cs="Times New Roman"/>
-          <w:lang w:eastAsia="en-US"/>
-        </w:rPr>
-      </w:pPr>
-    </w:p>
-    <w:p>
-      <w:pPr>
-        <w:spacing w:after="0" w:line="240" w:lineRule="auto"/>
-        <w:rPr>
-          <w:rFonts w:eastAsia="Times New Roman" w:cs="Times New Roman"/>
-          <w:lang w:eastAsia="en-US"/>
-        </w:rPr>
-      </w:pPr>
-      <w:r>
-        <w:rPr>
-          <w:rFonts w:eastAsia="Times New Roman" w:cs="Arial"/>
-          <w:color w:val="000000"/>
-          <w:u w:val="single"/>
-          <w:lang w:eastAsia="en-US"/>
-        </w:rPr>
-        <w:t>De begeleiding binnen de organisatie</w:t>
-      </w:r>
-    </w:p>
-    <w:p>
-      <w:pPr>
-        <w:spacing w:after="0" w:line="240" w:lineRule="auto"/>
-        <w:rPr>
-          <w:rFonts w:eastAsia="Times New Roman" w:cs="Times New Roman"/>
-          <w:lang w:eastAsia="en-US"/>
-        </w:rPr>
-      </w:pPr>
-      <w:r>
-        <w:rPr>
-          <w:rFonts w:eastAsia="Times New Roman" w:cs="Arial"/>
-          <w:color w:val="000000"/>
           <w:lang w:eastAsia="en-US"/>
         </w:rPr>
         <w:t xml:space="preserve">De begeleiding binnen de organisatie was helemaal prima. Je kon goed merken dat zij al </w:t>
@@ -12740,101 +12603,103 @@
     </w:p>
     <w:p>
       <w:pPr>
+        <w:pStyle w:val="Kop2"/>
+      </w:pPr>
+      <w:bookmarkStart w:id="42" w:name="h.twmk47mijig3" w:colFirst="0" w:colLast="0"/>
+      <w:bookmarkStart w:id="43" w:name="_Toc389810060"/>
+      <w:bookmarkEnd w:id="42"/>
+      <w:r>
+        <w:t>Ron Jonkers</w:t>
+      </w:r>
+      <w:bookmarkEnd w:id="43"/>
+    </w:p>
+    <w:p>
+      <w:r>
+        <w:t>Ik zal per habit mijn ervaringen vastleggen.</w:t>
+      </w:r>
+    </w:p>
+    <w:p>
+      <w:pPr>
+        <w:pStyle w:val="Kop3"/>
+        <w:rPr>
+          <w:rStyle w:val="Kop3Char"/>
+        </w:rPr>
+      </w:pPr>
+      <w:r>
+        <w:rPr>
+          <w:rStyle w:val="Kop3Char"/>
+        </w:rPr>
+        <w:t>Wees proactief</w:t>
+      </w:r>
+    </w:p>
+    <w:p>
+      <w:r>
+        <w:t>Ik ben blij te zeggen dat ik heel tevreden ben met de manier waarop niet alleen ikzelf me proactief heb opgesteld gedurende het project, maar de manier waarop het hele team zich proactief heeft opgesteld. Te allen tijde hebben we ervoor gezorgd dat we door konden werken en wanneer er zich een keer een beer op de weg bevond, zorgden we ervoor dat dit zo snel mogelijk verholpen werd door iemand die daartoe in staat was. Wanneer wij daar op wachtten gingen we verder met andere werkzaamheden, waardoor onze productiviteit hoog bleef.</w:t>
+      </w:r>
+    </w:p>
+    <w:p>
+      <w:r>
+        <w:lastRenderedPageBreak/>
+        <w:t>Het is gedurende het project wel een keer voorgekomen dat iemand vastliep, waarna ik uit mezelf aanbood om een helpende hand te bieden. Dit is een vorm van proactiviteit die ik voorheen niet snel zou toepassen, omdat ik dan meestal wacht tot iemand naar mij komt met een bepaald probleem. Nu dacht ik echter dat het in zowel mijn belang als in het groepsbelang zou zijn om direct uit eigen initiatief de helpende hand te bieden en ik had het idee dat dit ook gewaardeerd werd.</w:t>
+      </w:r>
+    </w:p>
+    <w:p>
+      <w:pPr>
         <w:pStyle w:val="Kop3"/>
       </w:pPr>
-      <w:bookmarkStart w:id="43" w:name="h.twmk47mijig3" w:colFirst="0" w:colLast="0"/>
-      <w:bookmarkStart w:id="44" w:name="_Toc389810060"/>
-      <w:bookmarkEnd w:id="43"/>
-      <w:r>
-        <w:t>Ron Jonkers</w:t>
-      </w:r>
-      <w:bookmarkEnd w:id="44"/>
-    </w:p>
-    <w:p>
-      <w:r>
-        <w:t>Ik zal per habit mijn ervaringen vastleggen.</w:t>
-      </w:r>
-    </w:p>
-    <w:p>
-      <w:r>
-        <w:rPr>
-          <w:rStyle w:val="Kop4Char"/>
-        </w:rPr>
-        <w:t>Wees proactief</w:t>
-      </w:r>
-      <w:r>
-        <w:rPr>
-          <w:b/>
-        </w:rPr>
-        <w:br/>
-      </w:r>
-      <w:r>
-        <w:t>Ik ben blij te zeggen dat ik heel tevreden ben met de manier waarop niet alleen ikzelf me proactief heb opgesteld gedurende het project, maar de manier waarop het hele team zich proactief heeft opgesteld. Te allen tijde hebben we ervoor gezorgd dat we door konden werken en wanneer er zich een keer een beer op de weg bevond, zorgden we ervoor dat dit zo snel mogelijk verholpen werd door iemand die daartoe in staat was. Wanneer wij daar op wachtten gingen we verder met andere werkzaamheden, waardoor onze productiviteit hoog bleef.</w:t>
-      </w:r>
-    </w:p>
-    <w:p>
-      <w:r>
-        <w:t>Het is gedurende het project wel een keer voorgekomen dat iemand vastliep, waarna ik uit mezelf aanbood om een helpende hand te bieden. Dit is een vorm van proactiviteit die ik voorheen niet snel zou toepassen, omdat ik dan meestal wacht tot iemand naar mij komt met een bepaald probleem. Nu dacht ik echter dat het in zowel mijn belang als in het groepsbelang zou zijn om direct uit eigen initiatief de helpende hand te bieden en ik had het idee dat dit ook gewaardeerd werd.</w:t>
+      <w:r>
+        <w:t>Begin met het eind in gedachten</w:t>
+      </w:r>
+    </w:p>
+    <w:p>
+      <w:r>
+        <w:t>Zoals ik al aangaf in het plan van aanpak was het einde al bekend voordat we aan de opdracht begonnen. We kregen namelijk het design vooraf al te zien en er werd ons vervolgens bij verteld wat er allemaal moest gebeuren op de pagina. In de praktijk bleek uiteindelijk toch dat er nog dingen naar boven kwamen waar vooraf niet op gerekend was. Zo bleek gaandeweg dat er vanuit de opdrachtgever behoefte was aan een fotoalbumsysteem. Hier was geen design of slicing voor ontwikkeld en daarom was dit één van de voorbeelden waarbij een beeld van het eindproduct niet vooraf bekend was. Ik ben vervolgens gaan uitdenken hoe het systeem het meest praktisch zou werken, hoe het beheer van alle foto’s het meest praktisch zou zijn en hoe ik de integratie met de pagina’s die de foto’s gebruiken het meest eenvoudig kon implementeren. Toen ik daar een helder beeld van had ben ik pas begonnen met het daadwerkelijk bouwen van het systeem. Doordat ik precies wist wat ik wilde maken, heb ik enorm productief kunnen werken. De eindconclusie die ik hieraan kan verbinden is dat beginnen met het eind in gedachten dus kan leiden tot een verhoogde productiviteit.</w:t>
       </w:r>
     </w:p>
     <w:p>
       <w:pPr>
-        <w:pStyle w:val="Kop4"/>
+        <w:pStyle w:val="Kop3"/>
       </w:pPr>
       <w:r>
+        <w:t>Belangrijke dingen eerst</w:t>
+      </w:r>
+    </w:p>
+    <w:p>
+      <w:r>
+        <w:t xml:space="preserve">Aangezien we met Scrum aan de slag zijn gegaan, was het </w:t>
+      </w:r>
+      <w:r>
+        <w:t>in ieder geval</w:t>
+      </w:r>
+      <w:r>
+        <w:t xml:space="preserve"> enorm van belang om de belangrijkste dingen eerst te doen. Onze opdrachtgever vond het niet nodig om aanwezig te zijn bij onze sprintplanningen en daarom moesten wij zelf inschatten in hoeverre iets een hoge of lage prioriteit had binnen het project. Voor mijn gevoel zijn we daar prima in geslaagd en als ik de reacties van onze stagebegeleiders zag tijdens de sprintreviews, dan had ik het idee dat zij het daar volledig mee eens waren.</w:t>
+      </w:r>
+    </w:p>
+    <w:p>
+      <w:pPr>
+        <w:pStyle w:val="Kop3"/>
+      </w:pPr>
+      <w:r>
+        <w:t>Werk synergetisch</w:t>
+      </w:r>
+    </w:p>
+    <w:p>
+      <w:r>
+        <w:t>Vooraf stelde ik dat ik het erg belangrijk vond dat de werksfeer binnen de projectgroep en binnen het bedrijf goed zou zijn. Gelukkig mag ik concluderen dat dit enorm het geval geweest is. Bas, Jorn en ik hebben erg goed werk verricht en ook enorm goed samengewerkt wanneer dit nodig was. We hebben overleg gepleegd bij lastige kwesties, samengewerkt om tot passende oplossingen te komen en daarnaast ook veel lol gehad samen. Ook de communicatie en samenwerking met de mensen binnen Proven Web Concepts is mij prima bevallen. De sfeer was lekker informeel, waardoor we ons snel op ons gemak voelden en gewoon onszelf konden zijn. Daarnaast hebben we ook fijn samengewerkt met de mensen binnen Proven Web Concepts wanneer we een vraag hadden en wanneer we overleg hadden bij de sprintreviews.</w:t>
+      </w:r>
+    </w:p>
+    <w:p>
+      <w:r>
+        <w:t xml:space="preserve">Zo nu en dan is er ook daadwerkelijk sprake geweest van synergie. Er kwamen momenten voor dat iemand niet tot een oplossing kwam, of dat er onderling discussie ontstond over wat nou de beste oplossing was in een bepaald geval. In deze gevallen zijn we meerdere malen tot oplossingen gekomen die we individueel niet bereikt hadden. We wisten op deze manier namelijk de zinvolle </w:t>
+      </w:r>
+      <w:r>
         <w:lastRenderedPageBreak/>
-        <w:t>Begin met het eind in gedachten</w:t>
-      </w:r>
-    </w:p>
-    <w:p>
-      <w:r>
-        <w:t>Zoals ik al aangaf in het plan van aanpak was het einde al bekend voordat we aan de opdracht begonnen. We kregen namelijk het design vooraf al te zien en er werd ons vervolgens bij verteld wat er allemaal moest gebeuren op de pagina. In de praktijk bleek uiteindelijk toch dat er nog dingen naar boven kwamen waar vooraf niet op gerekend was. Zo bleek gaandeweg dat er vanuit de opdrachtgever behoefte was aan een fotoalbumsysteem. Hier was geen design of slicing voor ontwikkeld en daarom was dit één van de voorbeelden waarbij een beeld van het eindproduct niet vooraf bekend was. Ik ben vervolgens gaan uitdenken hoe het systeem het meest praktisch zou werken, hoe het beheer van alle foto’s het meest praktisch zou zijn en hoe ik de integratie met de pagina’s die de foto’s gebruiken het meest eenvoudig kon implementeren. Toen ik daar een helder beeld van had ben ik pas begonnen met het daadwerkelijk bouwen van het systeem. Doordat ik precies wist wat ik wilde maken, heb ik enorm productief kunnen werken. De eindconclusie die ik hieraan kan verbinden is dat beginnen met het eind in gedachten dus kan leiden tot een verhoogde productiviteit.</w:t>
+        <w:t>bijdrages van iedereen te combineren en daardoor tot oplossing met een grote toegevoegde waarde te komen. Natuurlijk waren er ook momenten dat iedereen gewoon individueel bezig was en in een dergelijk geval was er wellicht geen sprake van synergie. In dergelijke gevallen was het echter wel zo dat iedereen gewoon lekker door kon werken, waardoor de productiviteit hoog bleef en we in staat waren om veel werk te verrichten. Al bij al kan ik dan ook concluderen dat ik erg tevreden ben over de manier waarop we naar deze habit gehandeld hebben en in de toekomst zou ik het graag op dezelfde manier doen.</w:t>
       </w:r>
     </w:p>
     <w:p>
       <w:pPr>
-        <w:pStyle w:val="Kop4"/>
-      </w:pPr>
-      <w:r>
-        <w:t>Belangrijke dingen eerst</w:t>
-      </w:r>
-    </w:p>
-    <w:p>
-      <w:r>
-        <w:t xml:space="preserve">Aangezien we met Scrum aan de slag zijn gegaan, was het </w:t>
-      </w:r>
-      <w:r>
-        <w:t>in ieder geval</w:t>
-      </w:r>
-      <w:r>
-        <w:t xml:space="preserve"> enorm van belang om de belangrijkste dingen eerst te doen. Onze opdrachtgever vond het niet nodig om aanwezig te zijn bij onze sprintplanningen en daarom moesten wij zelf inschatten in hoeverre iets een hoge of lage prioriteit had binnen het project. Voor mijn gevoel zijn we daar prima in geslaagd en als ik de reacties van onze stagebegeleiders zag tijdens de sprintreviews, dan had ik het idee dat zij het daar volledig mee eens waren.</w:t>
-      </w:r>
-    </w:p>
-    <w:p>
-      <w:pPr>
-        <w:pStyle w:val="Kop4"/>
-      </w:pPr>
-      <w:r>
-        <w:t>Werk synergetisch</w:t>
-      </w:r>
-    </w:p>
-    <w:p>
-      <w:r>
-        <w:t>Vooraf stelde ik dat ik het erg belangrijk vond dat de werksfeer binnen de projectgroep en binnen het bedrijf goed zou zijn. Gelukkig mag ik concluderen dat dit enorm het geval geweest is. Bas, Jorn en ik hebben erg goed werk verricht en ook enorm goed samengewerkt wanneer dit nodig was. We hebben overleg gepleegd bij lastige kwesties, samengewerkt om tot passende oplossingen te komen en daarnaast ook veel lol gehad samen. Ook de communicatie en samenwerking met de mensen binnen Proven Web Concepts is mij prima bevallen. De sfeer was lekker informeel, waardoor we ons snel op ons gemak voelden en gewoon onszelf konden zijn. Daarnaast hebben we ook fijn samengewerkt met de mensen binnen Proven Web Concepts wanneer we een vraag hadden en wanneer we overleg hadden bij de sprintreviews.</w:t>
-      </w:r>
-    </w:p>
-    <w:p>
-      <w:r>
-        <w:t xml:space="preserve">Zo nu en dan is er ook daadwerkelijk sprake geweest van synergie. Er kwamen momenten voor dat iemand niet tot een oplossing kwam, of dat er onderling discussie ontstond over wat nou de beste oplossing was in een bepaald geval. In deze gevallen zijn we meerdere malen tot oplossingen gekomen die we individueel niet bereikt hadden. We wisten op deze manier namelijk de zinvolle bijdrages van iedereen te combineren en daardoor tot oplossing met een grote toegevoegde waarde te komen. Natuurlijk waren er ook momenten dat iedereen gewoon individueel bezig was en in een dergelijk geval was er wellicht geen sprake van synergie. In dergelijke gevallen was het echter wel zo dat iedereen gewoon lekker door kon werken, waardoor de productiviteit hoog bleef en we in staat waren om veel werk te verrichten. Al bij al kan ik dan ook concluderen dat ik erg tevreden ben </w:t>
-      </w:r>
-      <w:r>
-        <w:lastRenderedPageBreak/>
-        <w:t>over de manier waarop we naar deze habit gehandeld hebben en in de toekomst zou ik het graag op dezelfde manier doen.</w:t>
-      </w:r>
-    </w:p>
-    <w:p>
-      <w:pPr>
-        <w:pStyle w:val="Kop4"/>
+        <w:pStyle w:val="Kop3"/>
       </w:pPr>
       <w:r>
         <w:t>Reflectie</w:t>
@@ -12895,7 +12760,11 @@
     </w:p>
     <w:p>
       <w:r>
-        <w:t xml:space="preserve">Een ander leermoment was voor mij het gebruik van CakePHP. Ik had slechts minimale kennis wat betreft het programmeren in PHP met een framework, dus het was in eerste instantie een behoorlijke opgave om het framework onder de knie te krijgen. Door het lezen van de tutorials op de website van CakePHP en simpelweg te oefenen, werd ik er gaandeweg echter </w:t>
+        <w:t xml:space="preserve">Een ander leermoment was voor mij het gebruik van CakePHP. Ik had slechts minimale kennis wat betreft het programmeren in PHP met een framework, dus het was in eerste instantie een </w:t>
+      </w:r>
+      <w:r>
+        <w:lastRenderedPageBreak/>
+        <w:t xml:space="preserve">behoorlijke opgave om het framework onder de knie te krijgen. Door het lezen van de tutorials op de website van CakePHP en simpelweg te oefenen, werd ik er gaandeweg echter </w:t>
       </w:r>
       <w:r>
         <w:t>steeds</w:t>
@@ -12909,7 +12778,6 @@
         <w:rPr>
           <w:u w:val="single"/>
         </w:rPr>
-        <w:lastRenderedPageBreak/>
         <w:t>Hoe was de samenwerking met medestudenten en andere betrokkenen?</w:t>
       </w:r>
     </w:p>
@@ -12947,117 +12815,129 @@
     <w:p/>
     <w:p>
       <w:pPr>
+        <w:pStyle w:val="Kop2"/>
+      </w:pPr>
+      <w:bookmarkStart w:id="44" w:name="h.au14ggw10s0y" w:colFirst="0" w:colLast="0"/>
+      <w:bookmarkStart w:id="45" w:name="_Toc389810061"/>
+      <w:bookmarkEnd w:id="44"/>
+      <w:r>
+        <w:t>Bas van Koesveld</w:t>
+      </w:r>
+      <w:bookmarkEnd w:id="45"/>
+    </w:p>
+    <w:p>
+      <w:r>
+        <w:t>Aan het begin van de periode moesten wij (verplicht) een paar habits kiezen uit de 7 habits for effective people om in te verbeteren / actief te controleren. De verplichte habits waren: Wees proactief, begin met eind in gedachten en belangrijke dingen eerst. Als extra heb ik gekozen voor ‘werk synergetisch’. Ik zal ze 1 voor 1 langs gaan en rapporteren over hoe ik hieraan gewerkt heb.</w:t>
+      </w:r>
+    </w:p>
+    <w:p>
+      <w:pPr>
         <w:pStyle w:val="Kop3"/>
       </w:pPr>
-      <w:bookmarkStart w:id="45" w:name="h.au14ggw10s0y" w:colFirst="0" w:colLast="0"/>
-      <w:bookmarkStart w:id="46" w:name="_Toc389810061"/>
-      <w:bookmarkEnd w:id="45"/>
-      <w:r>
-        <w:t>Bas van Koesveld</w:t>
-      </w:r>
+      <w:r>
+        <w:t>Wees proactief</w:t>
+      </w:r>
+    </w:p>
+    <w:p>
+      <w:r>
+        <w:t xml:space="preserve">Mijn actiepunt in deze habit was om te zorgen dat ik constant bezig ben en geen moment heb waarin ik denk: “Wat moet ik doen?”. Dankzij onze zorgvuldige planning, was dit op geen moment </w:t>
+      </w:r>
+      <w:r>
+        <w:lastRenderedPageBreak/>
+        <w:t>het geval. De enige factor in ‘bezig zijn’ was of ik de focus erbij kon houden. Maar dankzij het werken op een vaste werkplek waar andere ook bezig zijn, is dit veel makkelijker dan dat dit is op school. Daarom was proactief werken gedurende dit project op geen moment een issue.</w:t>
+      </w:r>
+    </w:p>
+    <w:p>
+      <w:r>
+        <w:t>Dit valt terug te zien in de evaluatie van de bedrijfsbegeleider. Hij heeft ons verteld vaak verteld dat hij zeer te spreken is over onze voortgang en ook de manier waarop we dat communiceren.</w:t>
+      </w:r>
+    </w:p>
+    <w:p>
+      <w:pPr>
+        <w:pStyle w:val="Kop3"/>
+      </w:pPr>
+      <w:r>
+        <w:t>Begin met het eind in gedachten</w:t>
+      </w:r>
+    </w:p>
+    <w:p>
+      <w:r>
+        <w:t xml:space="preserve">Mijn actiepunt hierbij was door altijd voor ik ergens aan begin na te denken over wat ik ermee probeer te bereiken. Dit </w:t>
+      </w:r>
+      <w:r>
+        <w:t>paste</w:t>
+      </w:r>
+      <w:r>
+        <w:t xml:space="preserve"> ik toe door elke keer voordat ik begon aan een item eerst uitgebreid na te denken over wat ik hoop dat het eind resultaat ervan moet zijn en hoe en of dat belangrijk is voor het project.</w:t>
+      </w:r>
+    </w:p>
+    <w:p>
+      <w:r>
+        <w:t xml:space="preserve">Door dit te doen was ik voordat ik ergens aan begon beter voorbereid en was het makkelijker werken. Ook was ik beter gemotiveerd door na gedacht te hebben over wat het straks </w:t>
+      </w:r>
+      <w:r>
+        <w:t>toevoegt</w:t>
+      </w:r>
+      <w:r>
+        <w:t>.</w:t>
+      </w:r>
+    </w:p>
+    <w:p>
+      <w:pPr>
+        <w:pStyle w:val="Kop3"/>
+      </w:pPr>
+      <w:r>
+        <w:t>Belangrijke dingen eerst</w:t>
+      </w:r>
+    </w:p>
+    <w:p>
+      <w:r>
+        <w:t>Dit is een hele relevante habit, omdat wij met scrum werkte. Mijn actiepunt is daarom geweest om hier aan te denken tijdens het plannen en dit was ook zeker het geval. Vooral aangezien wij met Scrum werkte, deden wij dit constant. Aangezien de begeleider niet mee deed aan de sprint planning was het wel subjectief, maar na elke sprint hadden wij het gevoel dat de belangrijkste dingen nu gedaan zijn. Maar bij het begin van elke sprint dachten wij ook dat wij nu de echt belangrijke dingen moeten doen.</w:t>
+      </w:r>
+    </w:p>
+    <w:p>
+      <w:pPr>
+        <w:pStyle w:val="Kop3"/>
+      </w:pPr>
+      <w:r>
+        <w:t>Werk Synergetisch</w:t>
+      </w:r>
+    </w:p>
+    <w:p>
+      <w:r>
+        <w:t>Dit is de keuze habit. Ik heb deze gekozen omdat ik vind dat synergetisch werken het aller belangrijkste is bij werken in een team. Al helemaal een team van drie ten opzichte van een duo. Bij programmeurs geloof ik dat dit extra belangrijk is. Het is moeilijk om binnen een project synergie te bereiken, omdat iedereen hetzelfde aan het doen is op een andere manier. Vaak probeer je daarom het werk zo te verdelen dat iedereen kan werken zonder elkaar lastig te vallen, maar je moet blijven zoeken naar momenten waar je kunt samenwerken.</w:t>
+      </w:r>
+    </w:p>
+    <w:p>
+      <w:r>
+        <w:t xml:space="preserve">Mijn actiepunt was daarom om ervoor te zorgen dat niet alleen aan het werk kan zijn, maar de andere ook. Ik had hier uiteindelijk niet in mijn eentje voor moeten zorgen, omdat iedereen zeer proactief was. Wat ik wel meerdere keren heb gedaan is andere helpen met hun programmeer problemen. Door samen na te denken over een probleem kun je er vaak beter uit komen, omdat je constant </w:t>
+      </w:r>
+      <w:r>
+        <w:t>elkaars</w:t>
+      </w:r>
+      <w:r>
+        <w:t xml:space="preserve"> ideeën tegen elkaar test. Door een probleem te presenteren/ gepresenteerd te krijgen, kwamen we er vaak veel sneller uit dan dat we dat alleen konden.</w:t>
+      </w:r>
+    </w:p>
+    <w:p>
+      <w:r>
+        <w:t>Dit was bijvoorbeeld het geval bij het verbinden van sponsors met events. Per event zijn er een paar relevante sponsors die op die event pagina moeten worden gepresenteerd. Jorn was hiermee bezig, en vond het moeilijk om deze koppeling te verwerkelijken binnen het Cak</w:t>
+      </w:r>
+      <w:bookmarkStart w:id="46" w:name="_GoBack"/>
       <w:bookmarkEnd w:id="46"/>
-    </w:p>
-    <w:p>
-      <w:r>
-        <w:t>Aan het begin van de periode moesten wij (verplicht) een paar habits kiezen uit de 7 habits for effective people om in te verbeteren / actief te controleren. De verplichte habits waren: Wees proactief, begin met eind in gedachten en belangrijke dingen eerst. Als extra heb ik gekozen voor ‘werk synergetisch’. Ik zal ze 1 voor 1 langs gaan en rapporteren over hoe ik hieraan gewerkt heb.</w:t>
+      <w:r>
+        <w:t xml:space="preserve">ePHP framework. Wij waren hier beide nieuw mee, en wij hadden hier beide niet gemakkelijk uit te komen. Jorn vroeg mij hoe ik het zou oplossen, en vertelde daarna hoe hij het van plan was om te doen. Uiteindelijk heeft </w:t>
+      </w:r>
+      <w:r>
+        <w:lastRenderedPageBreak/>
+        <w:t>hij uit mijn oplossing een paar ideeën gehaald waar hij zelf niet op was gekomen om tot een oplossing te komen.</w:t>
       </w:r>
     </w:p>
     <w:p>
       <w:pPr>
-        <w:pStyle w:val="Kop4"/>
+        <w:pStyle w:val="Kop3"/>
       </w:pPr>
       <w:r>
-        <w:t>Wees proactief</w:t>
-      </w:r>
-    </w:p>
-    <w:p>
-      <w:r>
-        <w:t>Mijn actiepunt in deze habit was om te zorgen dat ik constant bezig ben en geen moment heb waarin ik denk: “Wat moet ik doen?”. Dankzij onze zorgvuldige planning, was dit op geen moment het geval. De enige factor in ‘bezig zijn’ was of ik de focus erbij kon houden. Maar dankzij het werken op een vaste werkplek waar andere ook bezig zijn, is dit veel makkelijker dan dat dit is op school. Daarom was proactief werken gedurende dit project op geen moment een issue.</w:t>
-      </w:r>
-    </w:p>
-    <w:p>
-      <w:r>
-        <w:t>Dit valt terug te zien in de evaluatie van de bedrijfsbegeleider. Hij heeft ons verteld vaak verteld dat hij zeer te spreken is over onze voortgang en ook de manier waarop we dat communiceren.</w:t>
-      </w:r>
-    </w:p>
-    <w:p>
-      <w:pPr>
-        <w:pStyle w:val="Kop4"/>
-      </w:pPr>
-      <w:r>
-        <w:lastRenderedPageBreak/>
-        <w:t>Begin met het eind in gedachten</w:t>
-      </w:r>
-    </w:p>
-    <w:p>
-      <w:r>
-        <w:t xml:space="preserve">Mijn actiepunt hierbij was door altijd voor ik ergens aan begin na te denken over wat ik ermee probeer te bereiken. Dit </w:t>
-      </w:r>
-      <w:r>
-        <w:t>paste</w:t>
-      </w:r>
-      <w:r>
-        <w:t xml:space="preserve"> ik toe door elke keer voordat ik begon aan een item eerst uitgebreid na te denken over wat ik hoop dat het eind resultaat ervan moet zijn en hoe en of dat belangrijk is voor het project.</w:t>
-      </w:r>
-    </w:p>
-    <w:p>
-      <w:r>
-        <w:t xml:space="preserve">Door dit te doen was ik voordat ik ergens aan begon beter voorbereid en was het makkelijker werken. Ook was ik beter gemotiveerd door na gedacht te hebben over wat het straks </w:t>
-      </w:r>
-      <w:r>
-        <w:t>toevoegt</w:t>
-      </w:r>
-      <w:r>
-        <w:t>.</w:t>
-      </w:r>
-    </w:p>
-    <w:p>
-      <w:pPr>
-        <w:pStyle w:val="Kop4"/>
-      </w:pPr>
-      <w:r>
-        <w:t>Belangrijke dingen eerst</w:t>
-      </w:r>
-    </w:p>
-    <w:p>
-      <w:r>
-        <w:t>Dit is een hele relevante habit, omdat wij met scrum werkte. Mijn actiepunt is daarom geweest om hier aan te denken tijdens het plannen en dit was ook zeker het geval. Vooral aangezien wij met Scrum werkte, deden wij dit constant. Aangezien de begeleider niet mee deed aan de sprint planning was het wel subjectief, maar na elke sprint hadden wij het gevoel dat de belangrijkste dingen nu gedaan zijn. Maar bij het begin van elke sprint dachten wij ook dat wij nu de echt belangrijke dingen moeten doen.</w:t>
-      </w:r>
-    </w:p>
-    <w:p>
-      <w:pPr>
-        <w:pStyle w:val="Kop4"/>
-      </w:pPr>
-      <w:r>
-        <w:t>Werk Synergetisch</w:t>
-      </w:r>
-    </w:p>
-    <w:p>
-      <w:r>
-        <w:t>Dit is de keuze habit. Ik heb deze gekozen omdat ik vind dat synergetisch werken het aller belangrijkste is bij werken in een team. Al helemaal een team van drie ten opzichte van een duo. Bij programmeurs geloof ik dat dit extra belangrijk is. Het is moeilijk om binnen een project synergie te bereiken, omdat iedereen hetzelfde aan het doen is op een andere manier. Vaak probeer je daarom het werk zo te verdelen dat iedereen kan werken zonder elkaar lastig te vallen, maar je moet blijven zoeken naar momenten waar je kunt samenwerken.</w:t>
-      </w:r>
-    </w:p>
-    <w:p>
-      <w:r>
-        <w:t xml:space="preserve">Mijn actiepunt was daarom om ervoor te zorgen dat niet alleen aan het werk kan zijn, maar de andere ook. Ik had hier uiteindelijk niet in mijn eentje voor moeten zorgen, omdat iedereen zeer proactief was. Wat ik wel meerdere keren heb gedaan is andere helpen met hun programmeer problemen. Door samen na te denken over een probleem kun je er vaak beter uit komen, omdat je constant </w:t>
-      </w:r>
-      <w:r>
-        <w:t>elkaars</w:t>
-      </w:r>
-      <w:r>
-        <w:t xml:space="preserve"> ideeën tegen elkaar test. Door een probleem te presenteren/ gepresenteerd te krijgen, kwamen we er vaak veel sneller uit dan dat we dat alleen konden.</w:t>
-      </w:r>
-    </w:p>
-    <w:p>
-      <w:r>
-        <w:t>Dit was bijvoorbeeld het geval bij het verbinden van sponsors met events. Per event zijn er een paar relevante sponsors die op die event pagina moeten worden gepresenteerd. Jorn was hiermee bezig, en vond het moeilijk om deze koppeling te verwerkelijken binnen het CakePHP framework. Wij waren hier beide nieuw mee, en wij hadden hier beide niet gemakkelijk uit te komen. Jorn vroeg mij hoe ik het zou oplossen, en vertelde daarna hoe hij het van plan was om te doen. Uiteindelijk heeft hij uit mijn oplossing een paar ideeën gehaald waar hij zelf niet op was gekomen om tot een oplossing te komen.</w:t>
-      </w:r>
-    </w:p>
-    <w:p>
-      <w:pPr>
-        <w:pStyle w:val="Kop4"/>
-      </w:pPr>
-      <w:r>
         <w:t>Reflectie</w:t>
       </w:r>
     </w:p>
@@ -13069,11 +12949,7 @@
         <w:t xml:space="preserve">serieus’, om </w:t>
       </w:r>
       <w:r>
-        <w:t xml:space="preserve">zo te zeggen. Het contact was altijd erg gemakkelijk. In mijn ervaring is dit in de professionele wereld erg vaak het geval. Daarom is er een dunne lijn tussen </w:t>
-      </w:r>
-      <w:r>
-        <w:lastRenderedPageBreak/>
-        <w:t>professioneel en persoonlijk contact. In de eerste instantie gedraag ik mij altijd professioneel, maar de voorkeur gaat bijna altijd uit naar ‘los’ en ‘persoonlijk’ uit en daar pas ik mij voor aan.</w:t>
+        <w:t>zo te zeggen. Het contact was altijd erg gemakkelijk. In mijn ervaring is dit in de professionele wereld erg vaak het geval. Daarom is er een dunne lijn tussen professioneel en persoonlijk contact. In de eerste instantie gedraag ik mij altijd professioneel, maar de voorkeur gaat bijna altijd uit naar ‘los’ en ‘persoonlijk’ uit en daar pas ik mij voor aan.</w:t>
       </w:r>
     </w:p>
     <w:p>
@@ -13176,16 +13052,20 @@
             <o:lock v:ext="edit" aspectratio="t"/>
           </v:shapetype>
           <v:shape id="_x0000_i1025" type="#_x0000_t75" style="width:76.55pt;height:48.6pt" o:ole="">
-            <v:imagedata r:id="rId10" o:title=""/>
+            <v:imagedata r:id="rId12" o:title=""/>
           </v:shape>
-          <o:OLEObject Type="Embed" ProgID="Package" ShapeID="_x0000_i1025" DrawAspect="Icon" ObjectID="_1463559644" r:id="rId11"/>
+          <o:OLEObject Type="Embed" ProgID="Package" ShapeID="_x0000_i1025" DrawAspect="Icon" ObjectID="_1463567662" r:id="rId13"/>
         </w:object>
       </w:r>
     </w:p>
     <w:sectPr>
+      <w:footerReference w:type="default" r:id="rId14"/>
       <w:pgSz w:w="12240" w:h="15840"/>
       <w:pgMar w:top="1440" w:right="1440" w:bottom="1440" w:left="1440" w:header="708" w:footer="708" w:gutter="0"/>
+      <w:pgNumType w:start="0"/>
       <w:cols w:space="708"/>
+      <w:titlePg/>
+      <w:docGrid w:linePitch="299"/>
     </w:sectPr>
   </w:body>
 </w:document>
@@ -13477,9 +13357,509 @@
 </w:comments>
 </file>
 
+<file path=word/endnotes.xml><?xml version="1.0" encoding="utf-8"?>
+<w:endnotes xmlns:wpc="http://schemas.microsoft.com/office/word/2010/wordprocessingCanvas" xmlns:mc="http://schemas.openxmlformats.org/markup-compatibility/2006" xmlns:o="urn:schemas-microsoft-com:office:office" xmlns:r="http://schemas.openxmlformats.org/officeDocument/2006/relationships" xmlns:m="http://schemas.openxmlformats.org/officeDocument/2006/math" xmlns:v="urn:schemas-microsoft-com:vml" xmlns:wp14="http://schemas.microsoft.com/office/word/2010/wordprocessingDrawing" xmlns:wp="http://schemas.openxmlformats.org/drawingml/2006/wordprocessingDrawing" xmlns:w10="urn:schemas-microsoft-com:office:word" xmlns:w="http://schemas.openxmlformats.org/wordprocessingml/2006/main" xmlns:w14="http://schemas.microsoft.com/office/word/2010/wordml" xmlns:wpg="http://schemas.microsoft.com/office/word/2010/wordprocessingGroup" xmlns:wpi="http://schemas.microsoft.com/office/word/2010/wordprocessingInk" xmlns:wne="http://schemas.microsoft.com/office/word/2006/wordml" xmlns:wps="http://schemas.microsoft.com/office/word/2010/wordprocessingShape" mc:Ignorable="w14 wp14">
+  <w:endnote w:type="separator" w:id="-1">
+    <w:p>
+      <w:pPr>
+        <w:spacing w:after="0" w:line="240" w:lineRule="auto"/>
+      </w:pPr>
+      <w:r>
+        <w:separator/>
+      </w:r>
+    </w:p>
+  </w:endnote>
+  <w:endnote w:type="continuationSeparator" w:id="0">
+    <w:p>
+      <w:pPr>
+        <w:spacing w:after="0" w:line="240" w:lineRule="auto"/>
+      </w:pPr>
+      <w:r>
+        <w:continuationSeparator/>
+      </w:r>
+    </w:p>
+  </w:endnote>
+</w:endnotes>
+</file>
+
+<file path=word/footer1.xml><?xml version="1.0" encoding="utf-8"?>
+<w:ftr xmlns:wpc="http://schemas.microsoft.com/office/word/2010/wordprocessingCanvas" xmlns:mc="http://schemas.openxmlformats.org/markup-compatibility/2006" xmlns:o="urn:schemas-microsoft-com:office:office" xmlns:r="http://schemas.openxmlformats.org/officeDocument/2006/relationships" xmlns:m="http://schemas.openxmlformats.org/officeDocument/2006/math" xmlns:v="urn:schemas-microsoft-com:vml" xmlns:wp14="http://schemas.microsoft.com/office/word/2010/wordprocessingDrawing" xmlns:wp="http://schemas.openxmlformats.org/drawingml/2006/wordprocessingDrawing" xmlns:w10="urn:schemas-microsoft-com:office:word" xmlns:w="http://schemas.openxmlformats.org/wordprocessingml/2006/main" xmlns:w14="http://schemas.microsoft.com/office/word/2010/wordml" xmlns:wpg="http://schemas.microsoft.com/office/word/2010/wordprocessingGroup" xmlns:wpi="http://schemas.microsoft.com/office/word/2010/wordprocessingInk" xmlns:wne="http://schemas.microsoft.com/office/word/2006/wordml" xmlns:wps="http://schemas.microsoft.com/office/word/2010/wordprocessingShape" mc:Ignorable="w14 wp14">
+  <w:sdt>
+    <w:sdtPr>
+      <w:id w:val="687805800"/>
+      <w:docPartObj>
+        <w:docPartGallery w:val="Page Numbers (Bottom of Page)"/>
+        <w:docPartUnique/>
+      </w:docPartObj>
+    </w:sdtPr>
+    <w:sdtContent>
+      <w:p>
+        <w:pPr>
+          <w:pStyle w:val="Documentstructuur"/>
+          <w:ind w:left="-864"/>
+        </w:pPr>
+        <w:r>
+          <w:rPr>
+            <w:noProof/>
+          </w:rPr>
+          <mc:AlternateContent>
+            <mc:Choice Requires="wpg">
+              <w:drawing>
+                <wp:inline distT="0" distB="0" distL="0" distR="0" wp14:anchorId="68843ADE" wp14:editId="33D34DA3">
+                  <wp:extent cx="548640" cy="237490"/>
+                  <wp:effectExtent l="9525" t="9525" r="13335" b="10160"/>
+                  <wp:docPr id="607" name="Groep 51"/>
+                  <wp:cNvGraphicFramePr>
+                    <a:graphicFrameLocks xmlns:a="http://schemas.openxmlformats.org/drawingml/2006/main"/>
+                  </wp:cNvGraphicFramePr>
+                  <a:graphic xmlns:a="http://schemas.openxmlformats.org/drawingml/2006/main">
+                    <a:graphicData uri="http://schemas.microsoft.com/office/word/2010/wordprocessingGroup">
+                      <wpg:wgp>
+                        <wpg:cNvGrpSpPr>
+                          <a:grpSpLocks/>
+                        </wpg:cNvGrpSpPr>
+                        <wpg:grpSpPr bwMode="auto">
+                          <a:xfrm>
+                            <a:off x="0" y="0"/>
+                            <a:ext cx="548640" cy="237490"/>
+                            <a:chOff x="614" y="660"/>
+                            <a:chExt cx="864" cy="374"/>
+                          </a:xfrm>
+                        </wpg:grpSpPr>
+                        <wps:wsp>
+                          <wps:cNvPr id="608" name="AutoShape 52"/>
+                          <wps:cNvSpPr>
+                            <a:spLocks noChangeArrowheads="1"/>
+                          </wps:cNvSpPr>
+                          <wps:spPr bwMode="auto">
+                            <a:xfrm rot="-5400000">
+                              <a:off x="859" y="415"/>
+                              <a:ext cx="374" cy="864"/>
+                            </a:xfrm>
+                            <a:prstGeom prst="roundRect">
+                              <a:avLst>
+                                <a:gd name="adj" fmla="val 16667"/>
+                              </a:avLst>
+                            </a:prstGeom>
+                            <a:solidFill>
+                              <a:srgbClr val="FFFFFF"/>
+                            </a:solidFill>
+                            <a:ln w="9525">
+                              <a:solidFill>
+                                <a:srgbClr val="E4BE84"/>
+                              </a:solidFill>
+                              <a:round/>
+                              <a:headEnd/>
+                              <a:tailEnd/>
+                            </a:ln>
+                          </wps:spPr>
+                          <wps:bodyPr rot="0" vert="horz" wrap="square" lIns="91440" tIns="45720" rIns="91440" bIns="45720" anchor="t" anchorCtr="0" upright="1">
+                            <a:noAutofit/>
+                          </wps:bodyPr>
+                        </wps:wsp>
+                        <wps:wsp>
+                          <wps:cNvPr id="609" name="AutoShape 53"/>
+                          <wps:cNvSpPr>
+                            <a:spLocks noChangeArrowheads="1"/>
+                          </wps:cNvSpPr>
+                          <wps:spPr bwMode="auto">
+                            <a:xfrm rot="-5400000">
+                              <a:off x="898" y="451"/>
+                              <a:ext cx="296" cy="792"/>
+                            </a:xfrm>
+                            <a:prstGeom prst="roundRect">
+                              <a:avLst>
+                                <a:gd name="adj" fmla="val 16667"/>
+                              </a:avLst>
+                            </a:prstGeom>
+                            <a:solidFill>
+                              <a:srgbClr val="E4BE84"/>
+                            </a:solidFill>
+                            <a:ln w="9525">
+                              <a:solidFill>
+                                <a:srgbClr val="E4BE84"/>
+                              </a:solidFill>
+                              <a:round/>
+                              <a:headEnd/>
+                              <a:tailEnd/>
+                            </a:ln>
+                          </wps:spPr>
+                          <wps:bodyPr rot="0" vert="horz" wrap="square" lIns="91440" tIns="45720" rIns="91440" bIns="45720" anchor="t" anchorCtr="0" upright="1">
+                            <a:noAutofit/>
+                          </wps:bodyPr>
+                        </wps:wsp>
+                        <wps:wsp>
+                          <wps:cNvPr id="610" name="Text Box 54"/>
+                          <wps:cNvSpPr txBox="1">
+                            <a:spLocks noChangeArrowheads="1"/>
+                          </wps:cNvSpPr>
+                          <wps:spPr bwMode="auto">
+                            <a:xfrm>
+                              <a:off x="732" y="716"/>
+                              <a:ext cx="659" cy="288"/>
+                            </a:xfrm>
+                            <a:prstGeom prst="rect">
+                              <a:avLst/>
+                            </a:prstGeom>
+                            <a:noFill/>
+                            <a:extLst>
+                              <a:ext uri="{909E8E84-426E-40DD-AFC4-6F175D3DCCD1}">
+                                <a14:hiddenFill xmlns:a14="http://schemas.microsoft.com/office/drawing/2010/main">
+                                  <a:solidFill>
+                                    <a:srgbClr val="FFFFFF"/>
+                                  </a:solidFill>
+                                </a14:hiddenFill>
+                              </a:ext>
+                              <a:ext uri="{91240B29-F687-4F45-9708-019B960494DF}">
+                                <a14:hiddenLine xmlns:a14="http://schemas.microsoft.com/office/drawing/2010/main" w="9525">
+                                  <a:solidFill>
+                                    <a:srgbClr val="000000"/>
+                                  </a:solidFill>
+                                  <a:miter lim="800000"/>
+                                  <a:headEnd/>
+                                  <a:tailEnd/>
+                                </a14:hiddenLine>
+                              </a:ext>
+                            </a:extLst>
+                          </wps:spPr>
+                          <wps:txbx>
+                            <w:txbxContent>
+                              <w:p>
+                                <w:pPr>
+                                  <w:jc w:val="right"/>
+                                </w:pPr>
+                                <w:r>
+                                  <w:fldChar w:fldCharType="begin"/>
+                                </w:r>
+                                <w:r>
+                                  <w:instrText>PAGE    \* MERGEFORMAT</w:instrText>
+                                </w:r>
+                                <w:r>
+                                  <w:fldChar w:fldCharType="separate"/>
+                                </w:r>
+                                <w:r>
+                                  <w:rPr>
+                                    <w:b/>
+                                    <w:bCs/>
+                                    <w:noProof/>
+                                    <w:color w:val="FFFFFF" w:themeColor="background1"/>
+                                  </w:rPr>
+                                  <w:t>17</w:t>
+                                </w:r>
+                                <w:r>
+                                  <w:rPr>
+                                    <w:b/>
+                                    <w:bCs/>
+                                    <w:color w:val="FFFFFF" w:themeColor="background1"/>
+                                  </w:rPr>
+                                  <w:fldChar w:fldCharType="end"/>
+                                </w:r>
+                              </w:p>
+                            </w:txbxContent>
+                          </wps:txbx>
+                          <wps:bodyPr rot="0" vert="horz" wrap="square" lIns="0" tIns="0" rIns="0" bIns="0" anchor="t" anchorCtr="0" upright="1">
+                            <a:noAutofit/>
+                          </wps:bodyPr>
+                        </wps:wsp>
+                      </wpg:wgp>
+                    </a:graphicData>
+                  </a:graphic>
+                </wp:inline>
+              </w:drawing>
+            </mc:Choice>
+            <mc:Fallback>
+              <w:pict>
+                <v:group id="Groep 51" o:spid="_x0000_s1028" style="width:43.2pt;height:18.7pt;mso-position-horizontal-relative:char;mso-position-vertical-relative:line" coordorigin="614,660" coordsize="864,374" o:gfxdata="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">
+                  <v:roundrect id="AutoShape 52" o:spid="_x0000_s1029" style="position:absolute;left:859;top:415;width:374;height:864;rotation:-90;visibility:visible;mso-wrap-style:square;v-text-anchor:top" arcsize="10923f" o:gfxdata="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" strokecolor="#e4be84"/>
+                  <v:roundrect id="AutoShape 53" o:spid="_x0000_s1030" style="position:absolute;left:898;top:451;width:296;height:792;rotation:-90;visibility:visible;mso-wrap-style:square;v-text-anchor:top" arcsize="10923f" o:gfxdata="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" fillcolor="#e4be84" strokecolor="#e4be84"/>
+                  <v:shapetype id="_x0000_t202" coordsize="21600,21600" o:spt="202" path="m,l,21600r21600,l21600,xe">
+                    <v:stroke joinstyle="miter"/>
+                    <v:path gradientshapeok="t" o:connecttype="rect"/>
+                  </v:shapetype>
+                  <v:shape id="Text Box 54" o:spid="_x0000_s1031" type="#_x0000_t202" style="position:absolute;left:732;top:716;width:659;height:288;visibility:visible;mso-wrap-style:square;v-text-anchor:top" o:gfxdata="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" filled="f" stroked="f">
+                    <v:textbox inset="0,0,0,0">
+                      <w:txbxContent>
+                        <w:p>
+                          <w:pPr>
+                            <w:jc w:val="right"/>
+                          </w:pPr>
+                          <w:r>
+                            <w:fldChar w:fldCharType="begin"/>
+                          </w:r>
+                          <w:r>
+                            <w:instrText>PAGE    \* MERGEFORMAT</w:instrText>
+                          </w:r>
+                          <w:r>
+                            <w:fldChar w:fldCharType="separate"/>
+                          </w:r>
+                          <w:r>
+                            <w:rPr>
+                              <w:b/>
+                              <w:bCs/>
+                              <w:noProof/>
+                              <w:color w:val="FFFFFF" w:themeColor="background1"/>
+                            </w:rPr>
+                            <w:t>17</w:t>
+                          </w:r>
+                          <w:r>
+                            <w:rPr>
+                              <w:b/>
+                              <w:bCs/>
+                              <w:color w:val="FFFFFF" w:themeColor="background1"/>
+                            </w:rPr>
+                            <w:fldChar w:fldCharType="end"/>
+                          </w:r>
+                        </w:p>
+                      </w:txbxContent>
+                    </v:textbox>
+                  </v:shape>
+                  <w10:anchorlock/>
+                </v:group>
+              </w:pict>
+            </mc:Fallback>
+          </mc:AlternateContent>
+        </w:r>
+      </w:p>
+    </w:sdtContent>
+  </w:sdt>
+  <w:p>
+    <w:pPr>
+      <w:pStyle w:val="Voettekst"/>
+    </w:pPr>
+  </w:p>
+</w:ftr>
+</file>
+
+<file path=word/footnotes.xml><?xml version="1.0" encoding="utf-8"?>
+<w:footnotes xmlns:wpc="http://schemas.microsoft.com/office/word/2010/wordprocessingCanvas" xmlns:mc="http://schemas.openxmlformats.org/markup-compatibility/2006" xmlns:o="urn:schemas-microsoft-com:office:office" xmlns:r="http://schemas.openxmlformats.org/officeDocument/2006/relationships" xmlns:m="http://schemas.openxmlformats.org/officeDocument/2006/math" xmlns:v="urn:schemas-microsoft-com:vml" xmlns:wp14="http://schemas.microsoft.com/office/word/2010/wordprocessingDrawing" xmlns:wp="http://schemas.openxmlformats.org/drawingml/2006/wordprocessingDrawing" xmlns:w10="urn:schemas-microsoft-com:office:word" xmlns:w="http://schemas.openxmlformats.org/wordprocessingml/2006/main" xmlns:w14="http://schemas.microsoft.com/office/word/2010/wordml" xmlns:wpg="http://schemas.microsoft.com/office/word/2010/wordprocessingGroup" xmlns:wpi="http://schemas.microsoft.com/office/word/2010/wordprocessingInk" xmlns:wne="http://schemas.microsoft.com/office/word/2006/wordml" xmlns:wps="http://schemas.microsoft.com/office/word/2010/wordprocessingShape" mc:Ignorable="w14 wp14">
+  <w:footnote w:type="separator" w:id="-1">
+    <w:p>
+      <w:pPr>
+        <w:spacing w:after="0" w:line="240" w:lineRule="auto"/>
+      </w:pPr>
+      <w:r>
+        <w:separator/>
+      </w:r>
+    </w:p>
+  </w:footnote>
+  <w:footnote w:type="continuationSeparator" w:id="0">
+    <w:p>
+      <w:pPr>
+        <w:spacing w:after="0" w:line="240" w:lineRule="auto"/>
+      </w:pPr>
+      <w:r>
+        <w:continuationSeparator/>
+      </w:r>
+    </w:p>
+  </w:footnote>
+</w:footnotes>
+</file>
+
 <file path=word/numbering.xml><?xml version="1.0" encoding="utf-8"?>
 <w:numbering xmlns:wpc="http://schemas.microsoft.com/office/word/2010/wordprocessingCanvas" xmlns:mc="http://schemas.openxmlformats.org/markup-compatibility/2006" xmlns:o="urn:schemas-microsoft-com:office:office" xmlns:r="http://schemas.openxmlformats.org/officeDocument/2006/relationships" xmlns:m="http://schemas.openxmlformats.org/officeDocument/2006/math" xmlns:v="urn:schemas-microsoft-com:vml" xmlns:wp14="http://schemas.microsoft.com/office/word/2010/wordprocessingDrawing" xmlns:wp="http://schemas.openxmlformats.org/drawingml/2006/wordprocessingDrawing" xmlns:w10="urn:schemas-microsoft-com:office:word" xmlns:w="http://schemas.openxmlformats.org/wordprocessingml/2006/main" xmlns:w14="http://schemas.microsoft.com/office/word/2010/wordml" xmlns:wpg="http://schemas.microsoft.com/office/word/2010/wordprocessingGroup" xmlns:wpi="http://schemas.microsoft.com/office/word/2010/wordprocessingInk" xmlns:wne="http://schemas.microsoft.com/office/word/2006/wordml" xmlns:wps="http://schemas.microsoft.com/office/word/2010/wordprocessingShape" mc:Ignorable="w14 wp14">
   <w:abstractNum w:abstractNumId="0">
+    <w:nsid w:val="0274555B"/>
+    <w:multiLevelType w:val="multilevel"/>
+    <w:tmpl w:val="19AE9120"/>
+    <w:lvl w:ilvl="0">
+      <w:start w:val="1"/>
+      <w:numFmt w:val="decimal"/>
+      <w:pStyle w:val="Kop1"/>
+      <w:lvlText w:val="%1."/>
+      <w:lvlJc w:val="left"/>
+      <w:pPr>
+        <w:ind w:left="360" w:hanging="360"/>
+      </w:pPr>
+      <w:rPr>
+        <w:u w:val="none"/>
+      </w:rPr>
+    </w:lvl>
+    <w:lvl w:ilvl="1">
+      <w:start w:val="1"/>
+      <w:numFmt w:val="decimal"/>
+      <w:pStyle w:val="Kop2"/>
+      <w:lvlText w:val="%1.%2."/>
+      <w:lvlJc w:val="left"/>
+      <w:pPr>
+        <w:ind w:left="792" w:hanging="432"/>
+      </w:pPr>
+      <w:rPr>
+        <w:u w:val="none"/>
+      </w:rPr>
+    </w:lvl>
+    <w:lvl w:ilvl="2">
+      <w:start w:val="1"/>
+      <w:numFmt w:val="decimal"/>
+      <w:pStyle w:val="Kop3"/>
+      <w:lvlText w:val="%1.%2.%3."/>
+      <w:lvlJc w:val="left"/>
+      <w:pPr>
+        <w:ind w:left="1224" w:hanging="504"/>
+      </w:pPr>
+      <w:rPr>
+        <w:u w:val="none"/>
+      </w:rPr>
+    </w:lvl>
+    <w:lvl w:ilvl="3">
+      <w:start w:val="1"/>
+      <w:numFmt w:val="decimal"/>
+      <w:lvlText w:val="%1.%2.%3.%4."/>
+      <w:lvlJc w:val="left"/>
+      <w:pPr>
+        <w:ind w:left="1728" w:hanging="648"/>
+      </w:pPr>
+      <w:rPr>
+        <w:u w:val="none"/>
+      </w:rPr>
+    </w:lvl>
+    <w:lvl w:ilvl="4">
+      <w:start w:val="1"/>
+      <w:numFmt w:val="decimal"/>
+      <w:lvlText w:val="%1.%2.%3.%4.%5."/>
+      <w:lvlJc w:val="left"/>
+      <w:pPr>
+        <w:ind w:left="2232" w:hanging="792"/>
+      </w:pPr>
+      <w:rPr>
+        <w:u w:val="none"/>
+      </w:rPr>
+    </w:lvl>
+    <w:lvl w:ilvl="5">
+      <w:start w:val="1"/>
+      <w:numFmt w:val="decimal"/>
+      <w:lvlText w:val="%1.%2.%3.%4.%5.%6."/>
+      <w:lvlJc w:val="left"/>
+      <w:pPr>
+        <w:ind w:left="2736" w:hanging="936"/>
+      </w:pPr>
+      <w:rPr>
+        <w:u w:val="none"/>
+      </w:rPr>
+    </w:lvl>
+    <w:lvl w:ilvl="6">
+      <w:start w:val="1"/>
+      <w:numFmt w:val="decimal"/>
+      <w:lvlText w:val="%1.%2.%3.%4.%5.%6.%7."/>
+      <w:lvlJc w:val="left"/>
+      <w:pPr>
+        <w:ind w:left="3240" w:hanging="1080"/>
+      </w:pPr>
+      <w:rPr>
+        <w:u w:val="none"/>
+      </w:rPr>
+    </w:lvl>
+    <w:lvl w:ilvl="7">
+      <w:start w:val="1"/>
+      <w:numFmt w:val="decimal"/>
+      <w:lvlText w:val="%1.%2.%3.%4.%5.%6.%7.%8."/>
+      <w:lvlJc w:val="left"/>
+      <w:pPr>
+        <w:ind w:left="3744" w:hanging="1224"/>
+      </w:pPr>
+      <w:rPr>
+        <w:u w:val="none"/>
+      </w:rPr>
+    </w:lvl>
+    <w:lvl w:ilvl="8">
+      <w:start w:val="1"/>
+      <w:numFmt w:val="decimal"/>
+      <w:lvlText w:val="%1.%2.%3.%4.%5.%6.%7.%8.%9."/>
+      <w:lvlJc w:val="left"/>
+      <w:pPr>
+        <w:ind w:left="4320" w:hanging="1440"/>
+      </w:pPr>
+      <w:rPr>
+        <w:u w:val="none"/>
+      </w:rPr>
+    </w:lvl>
+  </w:abstractNum>
+  <w:abstractNum w:abstractNumId="1">
+    <w:nsid w:val="13490569"/>
+    <w:multiLevelType w:val="multilevel"/>
+    <w:tmpl w:val="56345FD6"/>
+    <w:lvl w:ilvl="0">
+      <w:start w:val="1"/>
+      <w:numFmt w:val="decimal"/>
+      <w:lvlText w:val="%1."/>
+      <w:lvlJc w:val="left"/>
+      <w:pPr>
+        <w:ind w:left="360" w:hanging="360"/>
+      </w:pPr>
+    </w:lvl>
+    <w:lvl w:ilvl="1">
+      <w:start w:val="1"/>
+      <w:numFmt w:val="decimal"/>
+      <w:lvlText w:val="%1.%2."/>
+      <w:lvlJc w:val="left"/>
+      <w:pPr>
+        <w:ind w:left="792" w:hanging="432"/>
+      </w:pPr>
+    </w:lvl>
+    <w:lvl w:ilvl="2">
+      <w:start w:val="1"/>
+      <w:numFmt w:val="decimal"/>
+      <w:lvlText w:val="%1.%2.%3."/>
+      <w:lvlJc w:val="left"/>
+      <w:pPr>
+        <w:ind w:left="1224" w:hanging="504"/>
+      </w:pPr>
+    </w:lvl>
+    <w:lvl w:ilvl="3">
+      <w:start w:val="1"/>
+      <w:numFmt w:val="decimal"/>
+      <w:lvlText w:val="%1.%2.%3.%4."/>
+      <w:lvlJc w:val="left"/>
+      <w:pPr>
+        <w:ind w:left="1728" w:hanging="648"/>
+      </w:pPr>
+    </w:lvl>
+    <w:lvl w:ilvl="4">
+      <w:start w:val="1"/>
+      <w:numFmt w:val="decimal"/>
+      <w:lvlText w:val="%1.%2.%3.%4.%5."/>
+      <w:lvlJc w:val="left"/>
+      <w:pPr>
+        <w:ind w:left="2232" w:hanging="792"/>
+      </w:pPr>
+    </w:lvl>
+    <w:lvl w:ilvl="5">
+      <w:start w:val="1"/>
+      <w:numFmt w:val="decimal"/>
+      <w:lvlText w:val="%1.%2.%3.%4.%5.%6."/>
+      <w:lvlJc w:val="left"/>
+      <w:pPr>
+        <w:ind w:left="2736" w:hanging="936"/>
+      </w:pPr>
+    </w:lvl>
+    <w:lvl w:ilvl="6">
+      <w:start w:val="1"/>
+      <w:numFmt w:val="decimal"/>
+      <w:lvlText w:val="%1.%2.%3.%4.%5.%6.%7."/>
+      <w:lvlJc w:val="left"/>
+      <w:pPr>
+        <w:ind w:left="3240" w:hanging="1080"/>
+      </w:pPr>
+    </w:lvl>
+    <w:lvl w:ilvl="7">
+      <w:start w:val="1"/>
+      <w:numFmt w:val="decimal"/>
+      <w:lvlText w:val="%1.%2.%3.%4.%5.%6.%7.%8."/>
+      <w:lvlJc w:val="left"/>
+      <w:pPr>
+        <w:ind w:left="3744" w:hanging="1224"/>
+      </w:pPr>
+    </w:lvl>
+    <w:lvl w:ilvl="8">
+      <w:start w:val="1"/>
+      <w:numFmt w:val="decimal"/>
+      <w:lvlText w:val="%1.%2.%3.%4.%5.%6.%7.%8.%9."/>
+      <w:lvlJc w:val="left"/>
+      <w:pPr>
+        <w:ind w:left="4320" w:hanging="1440"/>
+      </w:pPr>
+    </w:lvl>
+  </w:abstractNum>
+  <w:abstractNum w:abstractNumId="2">
     <w:nsid w:val="30463407"/>
     <w:multiLevelType w:val="multilevel"/>
     <w:tmpl w:val="6F5817BA"/>
@@ -13592,8 +13972,192 @@
       </w:rPr>
     </w:lvl>
   </w:abstractNum>
+  <w:abstractNum w:abstractNumId="3">
+    <w:nsid w:val="56CD3AC8"/>
+    <w:multiLevelType w:val="multilevel"/>
+    <w:tmpl w:val="56345FD6"/>
+    <w:lvl w:ilvl="0">
+      <w:start w:val="1"/>
+      <w:numFmt w:val="decimal"/>
+      <w:lvlText w:val="%1."/>
+      <w:lvlJc w:val="left"/>
+      <w:pPr>
+        <w:ind w:left="360" w:hanging="360"/>
+      </w:pPr>
+    </w:lvl>
+    <w:lvl w:ilvl="1">
+      <w:start w:val="1"/>
+      <w:numFmt w:val="decimal"/>
+      <w:lvlText w:val="%1.%2."/>
+      <w:lvlJc w:val="left"/>
+      <w:pPr>
+        <w:ind w:left="792" w:hanging="432"/>
+      </w:pPr>
+    </w:lvl>
+    <w:lvl w:ilvl="2">
+      <w:start w:val="1"/>
+      <w:numFmt w:val="decimal"/>
+      <w:lvlText w:val="%1.%2.%3."/>
+      <w:lvlJc w:val="left"/>
+      <w:pPr>
+        <w:ind w:left="1224" w:hanging="504"/>
+      </w:pPr>
+    </w:lvl>
+    <w:lvl w:ilvl="3">
+      <w:start w:val="1"/>
+      <w:numFmt w:val="decimal"/>
+      <w:lvlText w:val="%1.%2.%3.%4."/>
+      <w:lvlJc w:val="left"/>
+      <w:pPr>
+        <w:ind w:left="1728" w:hanging="648"/>
+      </w:pPr>
+    </w:lvl>
+    <w:lvl w:ilvl="4">
+      <w:start w:val="1"/>
+      <w:numFmt w:val="decimal"/>
+      <w:lvlText w:val="%1.%2.%3.%4.%5."/>
+      <w:lvlJc w:val="left"/>
+      <w:pPr>
+        <w:ind w:left="2232" w:hanging="792"/>
+      </w:pPr>
+    </w:lvl>
+    <w:lvl w:ilvl="5">
+      <w:start w:val="1"/>
+      <w:numFmt w:val="decimal"/>
+      <w:lvlText w:val="%1.%2.%3.%4.%5.%6."/>
+      <w:lvlJc w:val="left"/>
+      <w:pPr>
+        <w:ind w:left="2736" w:hanging="936"/>
+      </w:pPr>
+    </w:lvl>
+    <w:lvl w:ilvl="6">
+      <w:start w:val="1"/>
+      <w:numFmt w:val="decimal"/>
+      <w:lvlText w:val="%1.%2.%3.%4.%5.%6.%7."/>
+      <w:lvlJc w:val="left"/>
+      <w:pPr>
+        <w:ind w:left="3240" w:hanging="1080"/>
+      </w:pPr>
+    </w:lvl>
+    <w:lvl w:ilvl="7">
+      <w:start w:val="1"/>
+      <w:numFmt w:val="decimal"/>
+      <w:lvlText w:val="%1.%2.%3.%4.%5.%6.%7.%8."/>
+      <w:lvlJc w:val="left"/>
+      <w:pPr>
+        <w:ind w:left="3744" w:hanging="1224"/>
+      </w:pPr>
+    </w:lvl>
+    <w:lvl w:ilvl="8">
+      <w:start w:val="1"/>
+      <w:numFmt w:val="decimal"/>
+      <w:lvlText w:val="%1.%2.%3.%4.%5.%6.%7.%8.%9."/>
+      <w:lvlJc w:val="left"/>
+      <w:pPr>
+        <w:ind w:left="4320" w:hanging="1440"/>
+      </w:pPr>
+    </w:lvl>
+  </w:abstractNum>
+  <w:abstractNum w:abstractNumId="4">
+    <w:nsid w:val="5C462162"/>
+    <w:multiLevelType w:val="multilevel"/>
+    <w:tmpl w:val="56345FD6"/>
+    <w:lvl w:ilvl="0">
+      <w:start w:val="1"/>
+      <w:numFmt w:val="decimal"/>
+      <w:lvlText w:val="%1."/>
+      <w:lvlJc w:val="left"/>
+      <w:pPr>
+        <w:ind w:left="360" w:hanging="360"/>
+      </w:pPr>
+    </w:lvl>
+    <w:lvl w:ilvl="1">
+      <w:start w:val="1"/>
+      <w:numFmt w:val="decimal"/>
+      <w:lvlText w:val="%1.%2."/>
+      <w:lvlJc w:val="left"/>
+      <w:pPr>
+        <w:ind w:left="792" w:hanging="432"/>
+      </w:pPr>
+    </w:lvl>
+    <w:lvl w:ilvl="2">
+      <w:start w:val="1"/>
+      <w:numFmt w:val="decimal"/>
+      <w:lvlText w:val="%1.%2.%3."/>
+      <w:lvlJc w:val="left"/>
+      <w:pPr>
+        <w:ind w:left="1224" w:hanging="504"/>
+      </w:pPr>
+    </w:lvl>
+    <w:lvl w:ilvl="3">
+      <w:start w:val="1"/>
+      <w:numFmt w:val="decimal"/>
+      <w:lvlText w:val="%1.%2.%3.%4."/>
+      <w:lvlJc w:val="left"/>
+      <w:pPr>
+        <w:ind w:left="1728" w:hanging="648"/>
+      </w:pPr>
+    </w:lvl>
+    <w:lvl w:ilvl="4">
+      <w:start w:val="1"/>
+      <w:numFmt w:val="decimal"/>
+      <w:lvlText w:val="%1.%2.%3.%4.%5."/>
+      <w:lvlJc w:val="left"/>
+      <w:pPr>
+        <w:ind w:left="2232" w:hanging="792"/>
+      </w:pPr>
+    </w:lvl>
+    <w:lvl w:ilvl="5">
+      <w:start w:val="1"/>
+      <w:numFmt w:val="decimal"/>
+      <w:lvlText w:val="%1.%2.%3.%4.%5.%6."/>
+      <w:lvlJc w:val="left"/>
+      <w:pPr>
+        <w:ind w:left="2736" w:hanging="936"/>
+      </w:pPr>
+    </w:lvl>
+    <w:lvl w:ilvl="6">
+      <w:start w:val="1"/>
+      <w:numFmt w:val="decimal"/>
+      <w:lvlText w:val="%1.%2.%3.%4.%5.%6.%7."/>
+      <w:lvlJc w:val="left"/>
+      <w:pPr>
+        <w:ind w:left="3240" w:hanging="1080"/>
+      </w:pPr>
+    </w:lvl>
+    <w:lvl w:ilvl="7">
+      <w:start w:val="1"/>
+      <w:numFmt w:val="decimal"/>
+      <w:lvlText w:val="%1.%2.%3.%4.%5.%6.%7.%8."/>
+      <w:lvlJc w:val="left"/>
+      <w:pPr>
+        <w:ind w:left="3744" w:hanging="1224"/>
+      </w:pPr>
+    </w:lvl>
+    <w:lvl w:ilvl="8">
+      <w:start w:val="1"/>
+      <w:numFmt w:val="decimal"/>
+      <w:lvlText w:val="%1.%2.%3.%4.%5.%6.%7.%8.%9."/>
+      <w:lvlJc w:val="left"/>
+      <w:pPr>
+        <w:ind w:left="4320" w:hanging="1440"/>
+      </w:pPr>
+    </w:lvl>
+  </w:abstractNum>
   <w:num w:numId="1">
+    <w:abstractNumId w:val="2"/>
+  </w:num>
+  <w:num w:numId="2">
     <w:abstractNumId w:val="0"/>
+  </w:num>
+  <w:num w:numId="3">
+    <w:abstractNumId w:val="1"/>
+  </w:num>
+  <w:num w:numId="4">
+    <w:abstractNumId w:val="4"/>
+  </w:num>
+  <w:num w:numId="5">
+    <w:abstractNumId w:val="3"/>
   </w:num>
 </w:numbering>
 </file>
@@ -13766,10 +14330,12 @@
     <w:link w:val="Kop1Char"/>
     <w:uiPriority w:val="9"/>
     <w:qFormat/>
-    <w:rsid w:val="00061ADC"/>
+    <w:rsid w:val="00FF0D4B"/>
     <w:pPr>
+      <w:numPr>
+        <w:numId w:val="2"/>
+      </w:numPr>
       <w:spacing w:before="480" w:after="0"/>
-      <w:contextualSpacing/>
       <w:outlineLvl w:val="0"/>
     </w:pPr>
     <w:rPr>
@@ -13787,8 +14353,12 @@
     <w:uiPriority w:val="9"/>
     <w:unhideWhenUsed/>
     <w:qFormat/>
-    <w:rsid w:val="00061ADC"/>
+    <w:rsid w:val="00FF0D4B"/>
     <w:pPr>
+      <w:numPr>
+        <w:ilvl w:val="1"/>
+        <w:numId w:val="2"/>
+      </w:numPr>
       <w:spacing w:before="200" w:after="0" w:line="271" w:lineRule="auto"/>
       <w:outlineLvl w:val="1"/>
     </w:pPr>
@@ -13806,8 +14376,12 @@
     <w:uiPriority w:val="9"/>
     <w:unhideWhenUsed/>
     <w:qFormat/>
-    <w:rsid w:val="00061ADC"/>
+    <w:rsid w:val="00FF0D4B"/>
     <w:pPr>
+      <w:numPr>
+        <w:ilvl w:val="2"/>
+        <w:numId w:val="2"/>
+      </w:numPr>
       <w:spacing w:before="200" w:after="0" w:line="271" w:lineRule="auto"/>
       <w:outlineLvl w:val="2"/>
     </w:pPr>
@@ -14113,7 +14687,6 @@
     <w:basedOn w:val="Kop1"/>
     <w:next w:val="Standaard"/>
     <w:uiPriority w:val="39"/>
-    <w:semiHidden/>
     <w:unhideWhenUsed/>
     <w:qFormat/>
     <w:rsid w:val="00061ADC"/>
@@ -14165,7 +14738,7 @@
     <w:basedOn w:val="Standaardalinea-lettertype"/>
     <w:link w:val="Kop1"/>
     <w:uiPriority w:val="9"/>
-    <w:rsid w:val="00061ADC"/>
+    <w:rsid w:val="00FF0D4B"/>
     <w:rPr>
       <w:smallCaps/>
       <w:spacing w:val="5"/>
@@ -14178,7 +14751,7 @@
     <w:basedOn w:val="Standaardalinea-lettertype"/>
     <w:link w:val="Kop2"/>
     <w:uiPriority w:val="9"/>
-    <w:rsid w:val="00061ADC"/>
+    <w:rsid w:val="00FF0D4B"/>
     <w:rPr>
       <w:smallCaps/>
       <w:sz w:val="28"/>
@@ -14190,7 +14763,7 @@
     <w:basedOn w:val="Standaardalinea-lettertype"/>
     <w:link w:val="Kop3"/>
     <w:uiPriority w:val="9"/>
-    <w:rsid w:val="00061ADC"/>
+    <w:rsid w:val="00FF0D4B"/>
     <w:rPr>
       <w:i/>
       <w:iCs/>
@@ -14494,6 +15067,78 @@
       <w:lang w:val="en-US" w:eastAsia="en-US"/>
     </w:rPr>
   </w:style>
+  <w:style w:type="paragraph" w:styleId="Koptekst">
+    <w:name w:val="header"/>
+    <w:basedOn w:val="Standaard"/>
+    <w:link w:val="KoptekstChar"/>
+    <w:uiPriority w:val="99"/>
+    <w:unhideWhenUsed/>
+    <w:rsid w:val="00FF0D4B"/>
+    <w:pPr>
+      <w:tabs>
+        <w:tab w:val="center" w:pos="4252"/>
+        <w:tab w:val="right" w:pos="8504"/>
+      </w:tabs>
+      <w:spacing w:after="0" w:line="240" w:lineRule="auto"/>
+    </w:pPr>
+  </w:style>
+  <w:style w:type="character" w:customStyle="1" w:styleId="KoptekstChar">
+    <w:name w:val="Koptekst Char"/>
+    <w:basedOn w:val="Standaardalinea-lettertype"/>
+    <w:link w:val="Koptekst"/>
+    <w:uiPriority w:val="99"/>
+    <w:rsid w:val="00FF0D4B"/>
+  </w:style>
+  <w:style w:type="paragraph" w:styleId="Voettekst">
+    <w:name w:val="footer"/>
+    <w:basedOn w:val="Standaard"/>
+    <w:link w:val="VoettekstChar"/>
+    <w:uiPriority w:val="99"/>
+    <w:unhideWhenUsed/>
+    <w:rsid w:val="00FF0D4B"/>
+    <w:pPr>
+      <w:tabs>
+        <w:tab w:val="center" w:pos="4252"/>
+        <w:tab w:val="right" w:pos="8504"/>
+      </w:tabs>
+      <w:spacing w:after="0" w:line="240" w:lineRule="auto"/>
+    </w:pPr>
+  </w:style>
+  <w:style w:type="character" w:customStyle="1" w:styleId="VoettekstChar">
+    <w:name w:val="Voettekst Char"/>
+    <w:basedOn w:val="Standaardalinea-lettertype"/>
+    <w:link w:val="Voettekst"/>
+    <w:uiPriority w:val="99"/>
+    <w:rsid w:val="00FF0D4B"/>
+  </w:style>
+  <w:style w:type="paragraph" w:styleId="Documentstructuur">
+    <w:name w:val="Document Map"/>
+    <w:basedOn w:val="Standaard"/>
+    <w:link w:val="DocumentstructuurChar"/>
+    <w:uiPriority w:val="99"/>
+    <w:unhideWhenUsed/>
+    <w:rsid w:val="00FF0D4B"/>
+    <w:pPr>
+      <w:spacing w:after="0" w:line="240" w:lineRule="auto"/>
+    </w:pPr>
+    <w:rPr>
+      <w:rFonts w:ascii="Tahoma" w:eastAsiaTheme="minorEastAsia" w:hAnsi="Tahoma" w:cs="Tahoma"/>
+      <w:sz w:val="16"/>
+      <w:szCs w:val="16"/>
+    </w:rPr>
+  </w:style>
+  <w:style w:type="character" w:customStyle="1" w:styleId="DocumentstructuurChar">
+    <w:name w:val="Documentstructuur Char"/>
+    <w:basedOn w:val="Standaardalinea-lettertype"/>
+    <w:link w:val="Documentstructuur"/>
+    <w:uiPriority w:val="99"/>
+    <w:rsid w:val="00FF0D4B"/>
+    <w:rPr>
+      <w:rFonts w:ascii="Tahoma" w:eastAsiaTheme="minorEastAsia" w:hAnsi="Tahoma" w:cs="Tahoma"/>
+      <w:sz w:val="16"/>
+      <w:szCs w:val="16"/>
+    </w:rPr>
+  </w:style>
 </w:styles>
 </file>
 
@@ -14665,10 +15310,12 @@
     <w:link w:val="Kop1Char"/>
     <w:uiPriority w:val="9"/>
     <w:qFormat/>
-    <w:rsid w:val="00061ADC"/>
+    <w:rsid w:val="00FF0D4B"/>
     <w:pPr>
+      <w:numPr>
+        <w:numId w:val="2"/>
+      </w:numPr>
       <w:spacing w:before="480" w:after="0"/>
-      <w:contextualSpacing/>
       <w:outlineLvl w:val="0"/>
     </w:pPr>
     <w:rPr>
@@ -14686,8 +15333,12 @@
     <w:uiPriority w:val="9"/>
     <w:unhideWhenUsed/>
     <w:qFormat/>
-    <w:rsid w:val="00061ADC"/>
+    <w:rsid w:val="00FF0D4B"/>
     <w:pPr>
+      <w:numPr>
+        <w:ilvl w:val="1"/>
+        <w:numId w:val="2"/>
+      </w:numPr>
       <w:spacing w:before="200" w:after="0" w:line="271" w:lineRule="auto"/>
       <w:outlineLvl w:val="1"/>
     </w:pPr>
@@ -14705,8 +15356,12 @@
     <w:uiPriority w:val="9"/>
     <w:unhideWhenUsed/>
     <w:qFormat/>
-    <w:rsid w:val="00061ADC"/>
+    <w:rsid w:val="00FF0D4B"/>
     <w:pPr>
+      <w:numPr>
+        <w:ilvl w:val="2"/>
+        <w:numId w:val="2"/>
+      </w:numPr>
       <w:spacing w:before="200" w:after="0" w:line="271" w:lineRule="auto"/>
       <w:outlineLvl w:val="2"/>
     </w:pPr>
@@ -15012,7 +15667,6 @@
     <w:basedOn w:val="Kop1"/>
     <w:next w:val="Standaard"/>
     <w:uiPriority w:val="39"/>
-    <w:semiHidden/>
     <w:unhideWhenUsed/>
     <w:qFormat/>
     <w:rsid w:val="00061ADC"/>
@@ -15064,7 +15718,7 @@
     <w:basedOn w:val="Standaardalinea-lettertype"/>
     <w:link w:val="Kop1"/>
     <w:uiPriority w:val="9"/>
-    <w:rsid w:val="00061ADC"/>
+    <w:rsid w:val="00FF0D4B"/>
     <w:rPr>
       <w:smallCaps/>
       <w:spacing w:val="5"/>
@@ -15077,7 +15731,7 @@
     <w:basedOn w:val="Standaardalinea-lettertype"/>
     <w:link w:val="Kop2"/>
     <w:uiPriority w:val="9"/>
-    <w:rsid w:val="00061ADC"/>
+    <w:rsid w:val="00FF0D4B"/>
     <w:rPr>
       <w:smallCaps/>
       <w:sz w:val="28"/>
@@ -15089,7 +15743,7 @@
     <w:basedOn w:val="Standaardalinea-lettertype"/>
     <w:link w:val="Kop3"/>
     <w:uiPriority w:val="9"/>
-    <w:rsid w:val="00061ADC"/>
+    <w:rsid w:val="00FF0D4B"/>
     <w:rPr>
       <w:i/>
       <w:iCs/>
@@ -15393,6 +16047,78 @@
       <w:lang w:val="en-US" w:eastAsia="en-US"/>
     </w:rPr>
   </w:style>
+  <w:style w:type="paragraph" w:styleId="Koptekst">
+    <w:name w:val="header"/>
+    <w:basedOn w:val="Standaard"/>
+    <w:link w:val="KoptekstChar"/>
+    <w:uiPriority w:val="99"/>
+    <w:unhideWhenUsed/>
+    <w:rsid w:val="00FF0D4B"/>
+    <w:pPr>
+      <w:tabs>
+        <w:tab w:val="center" w:pos="4252"/>
+        <w:tab w:val="right" w:pos="8504"/>
+      </w:tabs>
+      <w:spacing w:after="0" w:line="240" w:lineRule="auto"/>
+    </w:pPr>
+  </w:style>
+  <w:style w:type="character" w:customStyle="1" w:styleId="KoptekstChar">
+    <w:name w:val="Koptekst Char"/>
+    <w:basedOn w:val="Standaardalinea-lettertype"/>
+    <w:link w:val="Koptekst"/>
+    <w:uiPriority w:val="99"/>
+    <w:rsid w:val="00FF0D4B"/>
+  </w:style>
+  <w:style w:type="paragraph" w:styleId="Voettekst">
+    <w:name w:val="footer"/>
+    <w:basedOn w:val="Standaard"/>
+    <w:link w:val="VoettekstChar"/>
+    <w:uiPriority w:val="99"/>
+    <w:unhideWhenUsed/>
+    <w:rsid w:val="00FF0D4B"/>
+    <w:pPr>
+      <w:tabs>
+        <w:tab w:val="center" w:pos="4252"/>
+        <w:tab w:val="right" w:pos="8504"/>
+      </w:tabs>
+      <w:spacing w:after="0" w:line="240" w:lineRule="auto"/>
+    </w:pPr>
+  </w:style>
+  <w:style w:type="character" w:customStyle="1" w:styleId="VoettekstChar">
+    <w:name w:val="Voettekst Char"/>
+    <w:basedOn w:val="Standaardalinea-lettertype"/>
+    <w:link w:val="Voettekst"/>
+    <w:uiPriority w:val="99"/>
+    <w:rsid w:val="00FF0D4B"/>
+  </w:style>
+  <w:style w:type="paragraph" w:styleId="Documentstructuur">
+    <w:name w:val="Document Map"/>
+    <w:basedOn w:val="Standaard"/>
+    <w:link w:val="DocumentstructuurChar"/>
+    <w:uiPriority w:val="99"/>
+    <w:unhideWhenUsed/>
+    <w:rsid w:val="00FF0D4B"/>
+    <w:pPr>
+      <w:spacing w:after="0" w:line="240" w:lineRule="auto"/>
+    </w:pPr>
+    <w:rPr>
+      <w:rFonts w:ascii="Tahoma" w:eastAsiaTheme="minorEastAsia" w:hAnsi="Tahoma" w:cs="Tahoma"/>
+      <w:sz w:val="16"/>
+      <w:szCs w:val="16"/>
+    </w:rPr>
+  </w:style>
+  <w:style w:type="character" w:customStyle="1" w:styleId="DocumentstructuurChar">
+    <w:name w:val="Documentstructuur Char"/>
+    <w:basedOn w:val="Standaardalinea-lettertype"/>
+    <w:link w:val="Documentstructuur"/>
+    <w:uiPriority w:val="99"/>
+    <w:rsid w:val="00FF0D4B"/>
+    <w:rPr>
+      <w:rFonts w:ascii="Tahoma" w:eastAsiaTheme="minorEastAsia" w:hAnsi="Tahoma" w:cs="Tahoma"/>
+      <w:sz w:val="16"/>
+      <w:szCs w:val="16"/>
+    </w:rPr>
+  </w:style>
 </w:styles>
 </file>
 
@@ -15491,36 +16217,6 @@
         </w:p>
       </w:docPartBody>
     </w:docPart>
-    <w:docPart>
-      <w:docPartPr>
-        <w:name w:val="BB8A1570598944468D162AA2D8CF238E"/>
-        <w:category>
-          <w:name w:val="Algemeen"/>
-          <w:gallery w:val="placeholder"/>
-        </w:category>
-        <w:types>
-          <w:type w:val="bbPlcHdr"/>
-        </w:types>
-        <w:behaviors>
-          <w:behavior w:val="content"/>
-        </w:behaviors>
-        <w:guid w:val="{8CF763FF-C3D3-4F1B-9663-8C31BE4798FA}"/>
-      </w:docPartPr>
-      <w:docPartBody>
-        <w:p>
-          <w:pPr>
-            <w:pStyle w:val="BB8A1570598944468D162AA2D8CF238E"/>
-          </w:pPr>
-          <w:r>
-            <w:rPr>
-              <w:b/>
-              <w:bCs/>
-            </w:rPr>
-            <w:t>[Geef de naam van de auteur op]</w:t>
-          </w:r>
-        </w:p>
-      </w:docPartBody>
-    </w:docPart>
   </w:docParts>
 </w:glossaryDocument>
 </file>
@@ -15541,8 +16237,8 @@
     <w:pitch w:val="variable"/>
     <w:sig w:usb0="E00002FF" w:usb1="400004FF" w:usb2="00000000" w:usb3="00000000" w:csb0="0000019F" w:csb1="00000000"/>
   </w:font>
-  <w:font w:name="MS Gothic">
-    <w:altName w:val="ＭＳ ゴシック"/>
+  <w:font w:name="ＭＳ ゴシック">
+    <w:altName w:val="MS Gothic"/>
     <w:panose1 w:val="020B0609070205080204"/>
     <w:charset w:val="80"/>
     <w:family w:val="modern"/>
@@ -15555,6 +16251,14 @@
     <w:family w:val="swiss"/>
     <w:pitch w:val="variable"/>
     <w:sig w:usb0="E1002EFF" w:usb1="C000605B" w:usb2="00000029" w:usb3="00000000" w:csb0="000101FF" w:csb1="00000000"/>
+  </w:font>
+  <w:font w:name="ＭＳ 明朝">
+    <w:altName w:val="MS Mincho"/>
+    <w:panose1 w:val="02020609040205080304"/>
+    <w:charset w:val="80"/>
+    <w:family w:val="roman"/>
+    <w:pitch w:val="fixed"/>
+    <w:sig w:usb0="E00002FF" w:usb1="6AC7FDFB" w:usb2="00000012" w:usb3="00000000" w:csb0="0002009F" w:csb1="00000000"/>
   </w:font>
   <w:font w:name="Calibri">
     <w:panose1 w:val="020F0502020204030204"/>
@@ -15569,14 +16273,6 @@
     <w:family w:val="swiss"/>
     <w:pitch w:val="variable"/>
     <w:sig w:usb0="00000287" w:usb1="00000000" w:usb2="00000000" w:usb3="00000000" w:csb0="0000009F" w:csb1="00000000"/>
-  </w:font>
-  <w:font w:name="MS Mincho">
-    <w:altName w:val="ＭＳ 明朝"/>
-    <w:panose1 w:val="02020609040205080304"/>
-    <w:charset w:val="80"/>
-    <w:family w:val="modern"/>
-    <w:pitch w:val="fixed"/>
-    <w:sig w:usb0="E00002FF" w:usb1="6AC7FDFB" w:usb2="00000012" w:usb3="00000000" w:csb0="0002009F" w:csb1="00000000"/>
   </w:font>
   <w:font w:name="Arial">
     <w:panose1 w:val="020B0604020202020204"/>
@@ -15603,6 +16299,7 @@
   </w:compat>
   <w:rsids>
     <w:rsidRoot w:val="007D0BFD"/>
+    <w:rsid w:val="005520B3"/>
     <w:rsid w:val="00736223"/>
     <w:rsid w:val="00795D6F"/>
     <w:rsid w:val="007D0BFD"/>
@@ -15623,8 +16320,8 @@
   </m:mathPr>
   <w:themeFontLang w:val="nl-NL" w:eastAsia="ja-JP"/>
   <w:clrSchemeMapping w:bg1="light1" w:t1="dark1" w:bg2="light2" w:t2="dark2" w:accent1="accent1" w:accent2="accent2" w:accent3="accent3" w:accent4="accent4" w:accent5="accent5" w:accent6="accent6" w:hyperlink="hyperlink" w:followedHyperlink="followedHyperlink"/>
-  <w:decimalSymbol w:val=","/>
-  <w:listSeparator w:val=";"/>
+  <w:decimalSymbol w:val="."/>
+  <w:listSeparator w:val=","/>
 </w:settings>
 </file>
 
@@ -16372,7 +17069,7 @@
 </file>
 
 <file path=customXml/itemProps2.xml><?xml version="1.0" encoding="utf-8"?>
-<ds:datastoreItem xmlns:ds="http://schemas.openxmlformats.org/officeDocument/2006/customXml" ds:itemID="{A89BBEE6-F13F-4A45-AD07-646705325FB9}">
+<ds:datastoreItem xmlns:ds="http://schemas.openxmlformats.org/officeDocument/2006/customXml" ds:itemID="{408609BF-C32A-4C1F-94DF-D2B55AF04320}">
   <ds:schemaRefs>
     <ds:schemaRef ds:uri="http://schemas.openxmlformats.org/officeDocument/2006/bibliography"/>
   </ds:schemaRefs>

</xml_diff>